<commit_message>
edit and delete user
</commit_message>
<xml_diff>
--- a/рпз/coursework_Terenteva.docx
+++ b/рпз/coursework_Terenteva.docx
@@ -1017,7 +1017,7 @@
         <w:fldChar w:fldCharType="begin"/>
       </w:r>
       <w:r>
-        <w:instrText xml:space="preserve"> TOC \o "1-4" \t "заголовок норм;1" </w:instrText>
+        <w:instrText xml:space="preserve"> TOC \o "1-2" \t "Заголовок 4;4;заголовок норм;1" </w:instrText>
       </w:r>
       <w:r>
         <w:fldChar w:fldCharType="separate"/>
@@ -1044,7 +1044,7 @@
         <w:rPr>
           <w:noProof/>
         </w:rPr>
-        <w:instrText xml:space="preserve"> PAGEREF _Toc128379806 \h </w:instrText>
+        <w:instrText xml:space="preserve"> PAGEREF _Toc138704381 \h </w:instrText>
       </w:r>
       <w:r>
         <w:rPr>
@@ -1121,7 +1121,7 @@
         <w:rPr>
           <w:noProof/>
         </w:rPr>
-        <w:instrText xml:space="preserve"> PAGEREF _Toc128379807 \h </w:instrText>
+        <w:instrText xml:space="preserve"> PAGEREF _Toc138704382 \h </w:instrText>
       </w:r>
       <w:r>
         <w:rPr>
@@ -1198,7 +1198,7 @@
         <w:rPr>
           <w:noProof/>
         </w:rPr>
-        <w:instrText xml:space="preserve"> PAGEREF _Toc128379808 \h </w:instrText>
+        <w:instrText xml:space="preserve"> PAGEREF _Toc138704383 \h </w:instrText>
       </w:r>
       <w:r>
         <w:rPr>
@@ -1294,7 +1294,7 @@
         <w:rPr>
           <w:noProof/>
         </w:rPr>
-        <w:instrText xml:space="preserve"> PAGEREF _Toc128379809 \h </w:instrText>
+        <w:instrText xml:space="preserve"> PAGEREF _Toc138704384 \h </w:instrText>
       </w:r>
       <w:r>
         <w:rPr>
@@ -1311,7 +1311,7 @@
         <w:rPr>
           <w:noProof/>
         </w:rPr>
-        <w:t>5</w:t>
+        <w:t>4</w:t>
       </w:r>
       <w:r>
         <w:rPr>
@@ -1371,7 +1371,7 @@
         <w:rPr>
           <w:noProof/>
         </w:rPr>
-        <w:instrText xml:space="preserve"> PAGEREF _Toc128379810 \h </w:instrText>
+        <w:instrText xml:space="preserve"> PAGEREF _Toc138704385 \h </w:instrText>
       </w:r>
       <w:r>
         <w:rPr>
@@ -1388,7 +1388,7 @@
         <w:rPr>
           <w:noProof/>
         </w:rPr>
-        <w:t>6</w:t>
+        <w:t>5</w:t>
       </w:r>
       <w:r>
         <w:rPr>
@@ -1448,7 +1448,7 @@
         <w:rPr>
           <w:noProof/>
         </w:rPr>
-        <w:instrText xml:space="preserve"> PAGEREF _Toc128379811 \h </w:instrText>
+        <w:instrText xml:space="preserve"> PAGEREF _Toc138704386 \h </w:instrText>
       </w:r>
       <w:r>
         <w:rPr>
@@ -1465,7 +1465,7 @@
         <w:rPr>
           <w:noProof/>
         </w:rPr>
-        <w:t>9</w:t>
+        <w:t>5</w:t>
       </w:r>
       <w:r>
         <w:rPr>
@@ -1525,7 +1525,7 @@
         <w:rPr>
           <w:noProof/>
         </w:rPr>
-        <w:instrText xml:space="preserve"> PAGEREF _Toc128379812 \h </w:instrText>
+        <w:instrText xml:space="preserve"> PAGEREF _Toc138704387 \h </w:instrText>
       </w:r>
       <w:r>
         <w:rPr>
@@ -1542,7 +1542,7 @@
         <w:rPr>
           <w:noProof/>
         </w:rPr>
-        <w:t>11</w:t>
+        <w:t>6</w:t>
       </w:r>
       <w:r>
         <w:rPr>
@@ -1584,7 +1584,7 @@
         <w:rPr>
           <w:noProof/>
         </w:rPr>
-        <w:t>Реализация временной шкалы</w:t>
+        <w:t>Реализация арихтектура</w:t>
       </w:r>
       <w:r>
         <w:rPr>
@@ -1602,7 +1602,7 @@
         <w:rPr>
           <w:noProof/>
         </w:rPr>
-        <w:instrText xml:space="preserve"> PAGEREF _Toc128379813 \h </w:instrText>
+        <w:instrText xml:space="preserve"> PAGEREF _Toc138704388 \h </w:instrText>
       </w:r>
       <w:r>
         <w:rPr>
@@ -1619,7 +1619,7 @@
         <w:rPr>
           <w:noProof/>
         </w:rPr>
-        <w:t>11</w:t>
+        <w:t>6</w:t>
       </w:r>
       <w:r>
         <w:rPr>
@@ -1661,7 +1661,7 @@
         <w:rPr>
           <w:noProof/>
         </w:rPr>
-        <w:t>Реализация отображения блоков задач</w:t>
+        <w:t>Реализация регистрации и авторизации</w:t>
       </w:r>
       <w:r>
         <w:rPr>
@@ -1679,7 +1679,7 @@
         <w:rPr>
           <w:noProof/>
         </w:rPr>
-        <w:instrText xml:space="preserve"> PAGEREF _Toc128379814 \h </w:instrText>
+        <w:instrText xml:space="preserve"> PAGEREF _Toc138704389 \h </w:instrText>
       </w:r>
       <w:r>
         <w:rPr>
@@ -1696,7 +1696,7 @@
         <w:rPr>
           <w:noProof/>
         </w:rPr>
-        <w:t>16</w:t>
+        <w:t>6</w:t>
       </w:r>
       <w:r>
         <w:rPr>
@@ -1756,7 +1756,7 @@
         <w:rPr>
           <w:noProof/>
         </w:rPr>
-        <w:instrText xml:space="preserve"> PAGEREF _Toc128379815 \h </w:instrText>
+        <w:instrText xml:space="preserve"> PAGEREF _Toc138704390 \h </w:instrText>
       </w:r>
       <w:r>
         <w:rPr>
@@ -1773,7 +1773,7 @@
         <w:rPr>
           <w:noProof/>
         </w:rPr>
-        <w:t>17</w:t>
+        <w:t>6</w:t>
       </w:r>
       <w:r>
         <w:rPr>
@@ -1833,7 +1833,7 @@
         <w:rPr>
           <w:noProof/>
         </w:rPr>
-        <w:instrText xml:space="preserve"> PAGEREF _Toc128379816 \h </w:instrText>
+        <w:instrText xml:space="preserve"> PAGEREF _Toc138704391 \h </w:instrText>
       </w:r>
       <w:r>
         <w:rPr>
@@ -1850,7 +1850,7 @@
         <w:rPr>
           <w:noProof/>
         </w:rPr>
-        <w:t>24</w:t>
+        <w:t>7</w:t>
       </w:r>
       <w:r>
         <w:rPr>
@@ -1910,7 +1910,7 @@
         <w:rPr>
           <w:noProof/>
         </w:rPr>
-        <w:instrText xml:space="preserve"> PAGEREF _Toc128379817 \h </w:instrText>
+        <w:instrText xml:space="preserve"> PAGEREF _Toc138704392 \h </w:instrText>
       </w:r>
       <w:r>
         <w:rPr>
@@ -1927,7 +1927,7 @@
         <w:rPr>
           <w:noProof/>
         </w:rPr>
-        <w:t>29</w:t>
+        <w:t>8</w:t>
       </w:r>
       <w:r>
         <w:rPr>
@@ -1971,7 +1971,7 @@
         <w:rPr>
           <w:noProof/>
         </w:rPr>
-        <w:instrText xml:space="preserve"> PAGEREF _Toc128379818 \h </w:instrText>
+        <w:instrText xml:space="preserve"> PAGEREF _Toc138704393 \h </w:instrText>
       </w:r>
       <w:r>
         <w:rPr>
@@ -1988,7 +1988,7 @@
         <w:rPr>
           <w:noProof/>
         </w:rPr>
-        <w:t>31</w:t>
+        <w:t>9</w:t>
       </w:r>
       <w:r>
         <w:rPr>
@@ -2032,7 +2032,7 @@
         <w:rPr>
           <w:noProof/>
         </w:rPr>
-        <w:instrText xml:space="preserve"> PAGEREF _Toc128379819 \h </w:instrText>
+        <w:instrText xml:space="preserve"> PAGEREF _Toc138704394 \h </w:instrText>
       </w:r>
       <w:r>
         <w:rPr>
@@ -2049,7 +2049,7 @@
         <w:rPr>
           <w:noProof/>
         </w:rPr>
-        <w:t>32</w:t>
+        <w:t>10</w:t>
       </w:r>
       <w:r>
         <w:rPr>
@@ -2060,7 +2060,68 @@
     </w:p>
     <w:p>
       <w:pPr>
-        <w:pStyle w:val="ab"/>
+        <w:pStyle w:val="11"/>
+        <w:tabs>
+          <w:tab w:val="right" w:leader="dot" w:pos="9628"/>
+        </w:tabs>
+        <w:rPr>
+          <w:rFonts w:asciiTheme="minorHAnsi" w:eastAsiaTheme="minorEastAsia" w:hAnsiTheme="minorHAnsi"/>
+          <w:noProof/>
+          <w:sz w:val="22"/>
+          <w:lang w:eastAsia="ru-RU"/>
+        </w:rPr>
+      </w:pPr>
+      <w:r>
+        <w:rPr>
+          <w:noProof/>
+        </w:rPr>
+        <w:t>ПРИЛОЖЕНИЕ</w:t>
+      </w:r>
+      <w:r>
+        <w:rPr>
+          <w:noProof/>
+        </w:rPr>
+        <w:tab/>
+      </w:r>
+      <w:r>
+        <w:rPr>
+          <w:noProof/>
+        </w:rPr>
+        <w:fldChar w:fldCharType="begin"/>
+      </w:r>
+      <w:r>
+        <w:rPr>
+          <w:noProof/>
+        </w:rPr>
+        <w:instrText xml:space="preserve"> PAGEREF _Toc138704395 \h </w:instrText>
+      </w:r>
+      <w:r>
+        <w:rPr>
+          <w:noProof/>
+        </w:rPr>
+      </w:r>
+      <w:r>
+        <w:rPr>
+          <w:noProof/>
+        </w:rPr>
+        <w:fldChar w:fldCharType="separate"/>
+      </w:r>
+      <w:r>
+        <w:rPr>
+          <w:noProof/>
+        </w:rPr>
+        <w:t>11</w:t>
+      </w:r>
+      <w:r>
+        <w:rPr>
+          <w:noProof/>
+        </w:rPr>
+        <w:fldChar w:fldCharType="end"/>
+      </w:r>
+    </w:p>
+    <w:p>
+      <w:pPr>
+        <w:pStyle w:val="a3"/>
       </w:pPr>
       <w:r>
         <w:rPr>
@@ -2088,9 +2149,9 @@
     </w:p>
     <w:p>
       <w:pPr>
-        <w:pStyle w:val="a0"/>
-      </w:pPr>
-      <w:bookmarkStart w:id="0" w:name="_Toc128379806"/>
+        <w:pStyle w:val="a2"/>
+      </w:pPr>
+      <w:bookmarkStart w:id="0" w:name="_Toc138704381"/>
       <w:r>
         <w:lastRenderedPageBreak/>
         <w:t>ВВЕДЕНИЕ</w:t>
@@ -2099,50 +2160,21 @@
     </w:p>
     <w:p>
       <w:pPr>
-        <w:pStyle w:val="ab"/>
-      </w:pPr>
-      <w:r>
-        <w:t>Цель данной курсовой работы - разработать базу данных для фитнес-клуба, которая позволит вести учет тренировок пользователей</w:t>
-      </w:r>
-      <w:r>
-        <w:t xml:space="preserve"> и </w:t>
-      </w:r>
-      <w:r>
-        <w:t>хранить статистику их показателей тела</w:t>
-      </w:r>
-      <w:r>
-        <w:t>.</w:t>
-      </w:r>
-      <w:r>
-        <w:t xml:space="preserve"> </w:t>
-      </w:r>
-      <w:r>
-        <w:t>База данных является важным инструментом для успешного функционирования</w:t>
-      </w:r>
-      <w:r>
-        <w:t xml:space="preserve"> </w:t>
-      </w:r>
-      <w:r>
-        <w:t xml:space="preserve">фитнес-клуба </w:t>
-      </w:r>
-      <w:r>
-        <w:t xml:space="preserve">по </w:t>
-      </w:r>
-      <w:r>
-        <w:t>следующим</w:t>
-      </w:r>
-      <w:r>
-        <w:t xml:space="preserve"> причинам:</w:t>
-      </w:r>
-    </w:p>
-    <w:p>
-      <w:pPr>
-        <w:pStyle w:val="ab"/>
-        <w:numPr>
-          <w:ilvl w:val="0"/>
-          <w:numId w:val="23"/>
-        </w:numPr>
-        <w:ind w:left="0" w:firstLine="709"/>
+        <w:pStyle w:val="a3"/>
+      </w:pPr>
+      <w:r>
+        <w:t>Цель данной курсовой работы - разработать базу данных для фитнес-клуба, которая позволит вести учет тренировок пользователей и хранить статистику их показателей тела.</w:t>
+      </w:r>
+      <w:r>
+        <w:t xml:space="preserve"> База данных является важным инструментом для успешного функционирования фитнес-клуба </w:t>
+      </w:r>
+      <w:r>
+        <w:t>по следующим причинам:</w:t>
+      </w:r>
+    </w:p>
+    <w:p>
+      <w:pPr>
+        <w:pStyle w:val="a"/>
       </w:pPr>
       <w:r>
         <w:t>Отслеживание прогресса: база данных может хранить данные о весе, объеме талии, бедер и т.д., а также данные о тренировках, такие как количество повторений, нагрузка и т.д. Это позволяет посетителям отслеживать свой прогресс и улучшать свои результаты.</w:t>
@@ -2150,26 +2182,15 @@
     </w:p>
     <w:p>
       <w:pPr>
-        <w:pStyle w:val="ab"/>
-        <w:numPr>
-          <w:ilvl w:val="0"/>
-          <w:numId w:val="23"/>
-        </w:numPr>
-        <w:ind w:left="0" w:firstLine="709"/>
-      </w:pPr>
-      <w:r>
-        <w:t>Удобство: база данных может быть доступна для посетителей через веб-интерфейс, что позволяет им удобно отслеживать свой прогресс и планировать свои тренировк</w:t>
-      </w:r>
-      <w:r>
-        <w:t>и</w:t>
-      </w:r>
-      <w:r>
-        <w:t>.</w:t>
-      </w:r>
-    </w:p>
-    <w:p>
-      <w:pPr>
-        <w:pStyle w:val="ab"/>
+        <w:pStyle w:val="a"/>
+      </w:pPr>
+      <w:r>
+        <w:t>Удобство: база данных может быть доступна для посетителей через веб-интерфейс, что позволяет им удобно отслеживать свой прогресс и планировать свои тренировки.</w:t>
+      </w:r>
+    </w:p>
+    <w:p>
+      <w:pPr>
+        <w:pStyle w:val="a3"/>
       </w:pPr>
       <w:r>
         <w:t>В работе будут рассмотрены следующие задачи:</w:t>
@@ -2177,13 +2198,7 @@
     </w:p>
     <w:p>
       <w:pPr>
-        <w:pStyle w:val="ab"/>
-        <w:numPr>
-          <w:ilvl w:val="0"/>
-          <w:numId w:val="25"/>
-        </w:numPr>
-        <w:spacing w:after="0"/>
-        <w:ind w:left="0" w:firstLine="851"/>
+        <w:pStyle w:val="a0"/>
       </w:pPr>
       <w:r>
         <w:t>Анализ требований к базе данных для фитнес-клуба;</w:t>
@@ -2191,13 +2206,7 @@
     </w:p>
     <w:p>
       <w:pPr>
-        <w:pStyle w:val="ab"/>
-        <w:numPr>
-          <w:ilvl w:val="0"/>
-          <w:numId w:val="25"/>
-        </w:numPr>
-        <w:spacing w:after="0"/>
-        <w:ind w:left="0" w:firstLine="851"/>
+        <w:pStyle w:val="a0"/>
       </w:pPr>
       <w:r>
         <w:t>Проектирование структуры базы данных;</w:t>
@@ -2205,13 +2214,7 @@
     </w:p>
     <w:p>
       <w:pPr>
-        <w:pStyle w:val="ab"/>
-        <w:numPr>
-          <w:ilvl w:val="0"/>
-          <w:numId w:val="25"/>
-        </w:numPr>
-        <w:spacing w:after="0"/>
-        <w:ind w:left="0" w:firstLine="851"/>
+        <w:pStyle w:val="a0"/>
       </w:pPr>
       <w:r>
         <w:t>Создание таблиц и связей между ними;</w:t>
@@ -2219,13 +2222,7 @@
     </w:p>
     <w:p>
       <w:pPr>
-        <w:pStyle w:val="ab"/>
-        <w:numPr>
-          <w:ilvl w:val="0"/>
-          <w:numId w:val="25"/>
-        </w:numPr>
-        <w:spacing w:after="0"/>
-        <w:ind w:left="0" w:firstLine="851"/>
+        <w:pStyle w:val="a0"/>
       </w:pPr>
       <w:r>
         <w:t>Наполнение базы данных тестовыми данными;</w:t>
@@ -2233,13 +2230,7 @@
     </w:p>
     <w:p>
       <w:pPr>
-        <w:pStyle w:val="ab"/>
-        <w:numPr>
-          <w:ilvl w:val="0"/>
-          <w:numId w:val="25"/>
-        </w:numPr>
-        <w:spacing w:after="0"/>
-        <w:ind w:left="0" w:firstLine="851"/>
+        <w:pStyle w:val="a0"/>
       </w:pPr>
       <w:r>
         <w:t>Создание запросов для извлечения информации из базы данных;</w:t>
@@ -2247,12 +2238,7 @@
     </w:p>
     <w:p>
       <w:pPr>
-        <w:pStyle w:val="ab"/>
-        <w:numPr>
-          <w:ilvl w:val="0"/>
-          <w:numId w:val="25"/>
-        </w:numPr>
-        <w:ind w:left="0" w:firstLine="851"/>
+        <w:pStyle w:val="a0"/>
       </w:pPr>
       <w:r>
         <w:t>Разработка интерфейса для работы с базой данных.</w:t>
@@ -2260,8 +2246,7 @@
     </w:p>
     <w:p>
       <w:pPr>
-        <w:pStyle w:val="ab"/>
-        <w:spacing w:after="0"/>
+        <w:pStyle w:val="a3"/>
       </w:pPr>
       <w:r>
         <w:t xml:space="preserve">Для решения поставленных задач будет использоваться язык SQL и СУБД </w:t>
@@ -2361,7 +2346,7 @@
       <w:pPr>
         <w:pStyle w:val="1"/>
       </w:pPr>
-      <w:bookmarkStart w:id="1" w:name="_Toc128379807"/>
+      <w:bookmarkStart w:id="1" w:name="_Toc138704382"/>
       <w:r>
         <w:lastRenderedPageBreak/>
         <w:t>Теоретические</w:t>
@@ -2375,49 +2360,47 @@
       <w:pPr>
         <w:pStyle w:val="2"/>
       </w:pPr>
-      <w:bookmarkStart w:id="2" w:name="_Toc128379808"/>
-      <w:r>
-        <w:t xml:space="preserve">Диаграмма </w:t>
+      <w:bookmarkStart w:id="2" w:name="_Toc138704383"/>
+      <w:r>
+        <w:t>Диаграмма Ганта</w:t>
+      </w:r>
+      <w:bookmarkEnd w:id="2"/>
+    </w:p>
+    <w:p>
+      <w:pPr>
+        <w:pStyle w:val="a3"/>
+      </w:pPr>
+      <w:r>
+        <w:t>Диаграмма</w:t>
+      </w:r>
+      <w:r>
+        <w:t xml:space="preserve"> </w:t>
       </w:r>
       <w:proofErr w:type="spellStart"/>
       <w:r>
         <w:t>Ганта</w:t>
       </w:r>
-      <w:bookmarkEnd w:id="2"/>
       <w:proofErr w:type="spellEnd"/>
-    </w:p>
-    <w:p>
-      <w:pPr>
-        <w:pStyle w:val="ab"/>
-      </w:pPr>
-      <w:r>
-        <w:t xml:space="preserve">Диаграмма </w:t>
+      <w:r>
+        <w:t xml:space="preserve"> </w:t>
+      </w:r>
+      <w:r>
+        <w:t>(</w:t>
       </w:r>
       <w:proofErr w:type="spellStart"/>
       <w:r>
-        <w:t>Ганта</w:t>
+        <w:t>Gantt</w:t>
       </w:r>
       <w:proofErr w:type="spellEnd"/>
       <w:r>
         <w:t xml:space="preserve"> </w:t>
       </w:r>
-      <w:r>
-        <w:t>(</w:t>
-      </w:r>
       <w:proofErr w:type="spellStart"/>
       <w:r>
-        <w:t>Gantt</w:t>
+        <w:t>chart</w:t>
       </w:r>
       <w:proofErr w:type="spellEnd"/>
       <w:r>
-        <w:t xml:space="preserve"> </w:t>
-      </w:r>
-      <w:proofErr w:type="spellStart"/>
-      <w:r>
-        <w:t>chart</w:t>
-      </w:r>
-      <w:proofErr w:type="spellEnd"/>
-      <w:r>
         <w:t xml:space="preserve">) </w:t>
       </w:r>
       <w:r>
@@ -2429,7 +2412,7 @@
     </w:p>
     <w:p>
       <w:pPr>
-        <w:pStyle w:val="ab"/>
+        <w:pStyle w:val="a3"/>
         <w:numPr>
           <w:ilvl w:val="0"/>
           <w:numId w:val="16"/>
@@ -2444,7 +2427,7 @@
       <w:pPr>
         <w:pStyle w:val="2"/>
       </w:pPr>
-      <w:bookmarkStart w:id="3" w:name="_Toc128379809"/>
+      <w:bookmarkStart w:id="3" w:name="_Toc138704384"/>
       <w:r>
         <w:t>Инструменты</w:t>
       </w:r>
@@ -2464,7 +2447,7 @@
     </w:p>
     <w:p>
       <w:pPr>
-        <w:pStyle w:val="ab"/>
+        <w:pStyle w:val="a3"/>
       </w:pPr>
       <w:r>
         <w:t xml:space="preserve">HTML </w:t>
@@ -2504,7 +2487,7 @@
     </w:p>
     <w:p>
       <w:pPr>
-        <w:pStyle w:val="ab"/>
+        <w:pStyle w:val="a3"/>
       </w:pPr>
       <w:r>
         <w:t xml:space="preserve">Кроме </w:t>
@@ -2535,7 +2518,7 @@
     </w:p>
     <w:p>
       <w:pPr>
-        <w:pStyle w:val="ab"/>
+        <w:pStyle w:val="a3"/>
       </w:pPr>
       <w:r>
         <w:t xml:space="preserve">CSS </w:t>
@@ -2555,7 +2538,7 @@
     </w:p>
     <w:p>
       <w:pPr>
-        <w:pStyle w:val="ab"/>
+        <w:pStyle w:val="a3"/>
       </w:pPr>
       <w:r>
         <w:t>События</w:t>
@@ -2588,7 +2571,11 @@
         <w:t xml:space="preserve"> </w:t>
       </w:r>
       <w:r>
-        <w:t xml:space="preserve">Каждое доступное событие имеет обработчик событий </w:t>
+        <w:t xml:space="preserve">Каждое доступное событие имеет </w:t>
+      </w:r>
+      <w:r>
+        <w:lastRenderedPageBreak/>
+        <w:t xml:space="preserve">обработчик событий </w:t>
       </w:r>
       <w:r>
         <w:t xml:space="preserve">– </w:t>
@@ -2599,14 +2586,12 @@
     </w:p>
     <w:p>
       <w:pPr>
-        <w:pStyle w:val="ab"/>
-        <w:spacing w:after="0"/>
+        <w:pStyle w:val="a3"/>
         <w:rPr>
           <w:lang w:val="en-US"/>
         </w:rPr>
       </w:pPr>
       <w:r>
-        <w:lastRenderedPageBreak/>
         <w:t>Примеры обработчиков событий</w:t>
       </w:r>
       <w:r>
@@ -2618,13 +2603,7 @@
     </w:p>
     <w:p>
       <w:pPr>
-        <w:pStyle w:val="ab"/>
-        <w:numPr>
-          <w:ilvl w:val="0"/>
-          <w:numId w:val="22"/>
-        </w:numPr>
-        <w:spacing w:after="0"/>
-        <w:ind w:left="0" w:firstLine="709"/>
+        <w:pStyle w:val="a0"/>
       </w:pPr>
       <w:proofErr w:type="spellStart"/>
       <w:proofErr w:type="gramStart"/>
@@ -2654,12 +2633,7 @@
     </w:p>
     <w:p>
       <w:pPr>
-        <w:pStyle w:val="ab"/>
-        <w:numPr>
-          <w:ilvl w:val="0"/>
-          <w:numId w:val="22"/>
-        </w:numPr>
-        <w:ind w:left="0" w:firstLine="709"/>
+        <w:pStyle w:val="a0"/>
       </w:pPr>
       <w:proofErr w:type="spellStart"/>
       <w:proofErr w:type="gramStart"/>
@@ -2690,7 +2664,7 @@
       <w:pPr>
         <w:pStyle w:val="2"/>
       </w:pPr>
-      <w:bookmarkStart w:id="4" w:name="_Toc128379810"/>
+      <w:bookmarkStart w:id="4" w:name="_Toc138704385"/>
       <w:r>
         <w:t>Векторная</w:t>
       </w:r>
@@ -2701,7 +2675,7 @@
     </w:p>
     <w:p>
       <w:pPr>
-        <w:pStyle w:val="ab"/>
+        <w:pStyle w:val="a3"/>
       </w:pPr>
       <w:r>
         <w:t>На сегодняшний день широко распространены два вида компьютерной графики: векторная графика и растровая графика</w:t>
@@ -2709,7 +2683,7 @@
     </w:p>
     <w:p>
       <w:pPr>
-        <w:pStyle w:val="ab"/>
+        <w:pStyle w:val="a3"/>
       </w:pPr>
       <w:r>
         <w:t>x,</w:t>
@@ -2725,7 +2699,7 @@
       <w:pPr>
         <w:pStyle w:val="2"/>
       </w:pPr>
-      <w:bookmarkStart w:id="5" w:name="_Toc128379811"/>
+      <w:bookmarkStart w:id="5" w:name="_Toc138704386"/>
       <w:r>
         <w:t>Кривая</w:t>
       </w:r>
@@ -2736,7 +2710,7 @@
     </w:p>
     <w:p>
       <w:pPr>
-        <w:pStyle w:val="ab"/>
+        <w:pStyle w:val="a3"/>
       </w:pPr>
       <w:r>
         <w:t>Кривые Безье используются в компьютерной графике для рисования плавных изгибов</w:t>
@@ -2761,7 +2735,7 @@
       <w:pPr>
         <w:pStyle w:val="1"/>
       </w:pPr>
-      <w:bookmarkStart w:id="6" w:name="_Toc128379812"/>
+      <w:bookmarkStart w:id="6" w:name="_Toc138704387"/>
       <w:r>
         <w:lastRenderedPageBreak/>
         <w:t>Реализация</w:t>
@@ -2770,7 +2744,7 @@
     </w:p>
     <w:p>
       <w:pPr>
-        <w:pStyle w:val="ab"/>
+        <w:pStyle w:val="a3"/>
       </w:pPr>
       <w:r>
         <w:t>В данной части содержится описание реализации приложения.</w:t>
@@ -2778,7 +2752,7 @@
     </w:p>
     <w:p>
       <w:pPr>
-        <w:pStyle w:val="ab"/>
+        <w:pStyle w:val="a3"/>
         <w:rPr>
           <w:color w:val="A6A6A6" w:themeColor="background1" w:themeShade="A6"/>
         </w:rPr>
@@ -2867,10 +2841,7 @@
         <w:t>.</w:t>
       </w:r>
       <w:r>
-        <w:t xml:space="preserve"> При разработке базы данных использовался язык </w:t>
-      </w:r>
-      <w:r>
-        <w:t xml:space="preserve">SQL и СУБД </w:t>
+        <w:t xml:space="preserve"> При разработке базы данных использовался язык SQL и СУБД </w:t>
       </w:r>
       <w:proofErr w:type="spellStart"/>
       <w:r>
@@ -2927,19 +2898,14 @@
       <w:pPr>
         <w:pStyle w:val="2"/>
       </w:pPr>
-      <w:bookmarkStart w:id="7" w:name="_Toc128379813"/>
+      <w:bookmarkStart w:id="7" w:name="_Toc138704388"/>
       <w:r>
         <w:t>Реализация</w:t>
       </w:r>
+      <w:r>
+        <w:t xml:space="preserve"> арихтектура</w:t>
+      </w:r>
       <w:bookmarkEnd w:id="7"/>
-      <w:r>
-        <w:t xml:space="preserve"> </w:t>
-      </w:r>
-      <w:proofErr w:type="spellStart"/>
-      <w:r>
-        <w:t>арихтектура</w:t>
-      </w:r>
-      <w:proofErr w:type="spellEnd"/>
     </w:p>
     <w:p>
       <w:pPr>
@@ -2968,15 +2934,15 @@
       <w:pPr>
         <w:pStyle w:val="2"/>
       </w:pPr>
-      <w:bookmarkStart w:id="8" w:name="_Toc128379814"/>
+      <w:bookmarkStart w:id="8" w:name="_Toc138704389"/>
       <w:r>
         <w:t>Реализация регистрации и авторизации</w:t>
       </w:r>
-    </w:p>
-    <w:bookmarkEnd w:id="8"/>
-    <w:p>
-      <w:pPr>
-        <w:pStyle w:val="ab"/>
+      <w:bookmarkEnd w:id="8"/>
+    </w:p>
+    <w:p>
+      <w:pPr>
+        <w:pStyle w:val="a3"/>
       </w:pPr>
       <w:r>
         <w:t xml:space="preserve">После настройки базы данных и подключения к ней </w:t>
@@ -2986,15 +2952,37 @@
         <w:t>созда</w:t>
       </w:r>
       <w:proofErr w:type="spellEnd"/>
-    </w:p>
-    <w:p>
-      <w:pPr>
-        <w:pStyle w:val="a4"/>
-        <w:rPr>
-          <w:rFonts w:ascii="Times New Roman" w:eastAsiaTheme="minorEastAsia" w:hAnsi="Times New Roman"/>
-          <w:sz w:val="28"/>
-          <w:szCs w:val="28"/>
-        </w:rPr>
+      <w:r>
+        <w:t xml:space="preserve"> на</w:t>
+      </w:r>
+      <w:r>
+        <w:t xml:space="preserve"> </w:t>
+      </w:r>
+      <w:r>
+        <w:fldChar w:fldCharType="begin"/>
+      </w:r>
+      <w:r>
+        <w:instrText xml:space="preserve"> REF _Ref138680299 </w:instrText>
+      </w:r>
+      <w:r>
+        <w:fldChar w:fldCharType="separate"/>
+      </w:r>
+      <w:r>
+        <w:t xml:space="preserve">рис. </w:t>
+      </w:r>
+      <w:r>
+        <w:rPr>
+          <w:noProof/>
+        </w:rPr>
+        <w:t>1</w:t>
+      </w:r>
+      <w:r>
+        <w:fldChar w:fldCharType="end"/>
+      </w:r>
+    </w:p>
+    <w:p>
+      <w:pPr>
+        <w:pStyle w:val="a7"/>
       </w:pPr>
       <w:r>
         <w:drawing>
@@ -3034,122 +3022,64 @@
         </w:drawing>
       </w:r>
     </w:p>
+    <w:p>
+      <w:pPr>
+        <w:pStyle w:val="a7"/>
+        <w:rPr>
+          <w:rFonts w:eastAsiaTheme="minorHAnsi"/>
+        </w:rPr>
+      </w:pPr>
+      <w:bookmarkStart w:id="9" w:name="_Ref138680299"/>
+      <w:r>
+        <w:t xml:space="preserve">рис. </w:t>
+      </w:r>
+      <w:r>
+        <w:fldChar w:fldCharType="begin"/>
+      </w:r>
+      <w:r>
+        <w:instrText xml:space="preserve"> SEQ рис. \* ARABIC </w:instrText>
+      </w:r>
+      <w:r>
+        <w:fldChar w:fldCharType="separate"/>
+      </w:r>
+      <w:r>
+        <w:t>1</w:t>
+      </w:r>
+      <w:r>
+        <w:fldChar w:fldCharType="end"/>
+      </w:r>
+      <w:bookmarkEnd w:id="9"/>
+    </w:p>
     <w:p/>
     <w:p>
       <w:pPr>
         <w:pStyle w:val="2"/>
       </w:pPr>
-      <w:bookmarkStart w:id="9" w:name="_Toc128379815"/>
+      <w:bookmarkStart w:id="10" w:name="_Toc138704390"/>
       <w:r>
         <w:t>Реализация размещения дуг связей между блоками задач</w:t>
       </w:r>
-      <w:bookmarkEnd w:id="9"/>
-    </w:p>
-    <w:p>
-      <w:pPr>
-        <w:pStyle w:val="ab"/>
+      <w:bookmarkEnd w:id="10"/>
+    </w:p>
+    <w:p>
+      <w:pPr>
+        <w:pStyle w:val="a3"/>
       </w:pPr>
       <w:r>
         <w:t xml:space="preserve">Для отрисовки </w:t>
       </w:r>
-      <w:r>
-        <w:t>ребер</w:t>
-      </w:r>
-      <w:r>
-        <w:t xml:space="preserve"> используется </w:t>
-      </w:r>
-      <w:r>
-        <w:t>кривой</w:t>
-      </w:r>
-      <w:r>
-        <w:t xml:space="preserve"> </w:t>
-      </w:r>
-      <w:r>
-        <w:t>[</w:t>
-      </w:r>
-      <w:r>
-        <w:rPr>
-          <w:lang w:val="en-US"/>
-        </w:rPr>
-        <w:fldChar w:fldCharType="begin"/>
-      </w:r>
-      <w:r>
-        <w:instrText xml:space="preserve"> </w:instrText>
-      </w:r>
-      <w:r>
-        <w:rPr>
-          <w:lang w:val="en-US"/>
-        </w:rPr>
-        <w:instrText>REF</w:instrText>
-      </w:r>
-      <w:r>
-        <w:instrText xml:space="preserve"> _</w:instrText>
-      </w:r>
-      <w:r>
-        <w:rPr>
-          <w:lang w:val="en-US"/>
-        </w:rPr>
-        <w:instrText>Ref</w:instrText>
-      </w:r>
-      <w:r>
-        <w:instrText>128362161 \</w:instrText>
-      </w:r>
-      <w:r>
-        <w:rPr>
-          <w:lang w:val="en-US"/>
-        </w:rPr>
-        <w:instrText>r</w:instrText>
-      </w:r>
-      <w:r>
-        <w:instrText xml:space="preserve"> \</w:instrText>
-      </w:r>
-      <w:r>
-        <w:rPr>
-          <w:lang w:val="en-US"/>
-        </w:rPr>
-        <w:instrText>h</w:instrText>
-      </w:r>
-      <w:r>
-        <w:instrText xml:space="preserve"> </w:instrText>
-      </w:r>
-      <w:r>
-        <w:rPr>
-          <w:lang w:val="en-US"/>
-        </w:rPr>
-      </w:r>
-      <w:r>
-        <w:rPr>
-          <w:lang w:val="en-US"/>
-        </w:rPr>
-        <w:fldChar w:fldCharType="separate"/>
-      </w:r>
-      <w:r>
-        <w:t>5</w:t>
-      </w:r>
-      <w:r>
-        <w:rPr>
-          <w:lang w:val="en-US"/>
-        </w:rPr>
-        <w:fldChar w:fldCharType="end"/>
-      </w:r>
-      <w:r>
-        <w:t>]</w:t>
-      </w:r>
-    </w:p>
-    <w:p>
-      <w:pPr>
-        <w:pStyle w:val="a4"/>
-        <w:rPr>
-          <w:lang w:val="en-US"/>
-        </w:rPr>
+    </w:p>
+    <w:p>
+      <w:pPr>
+        <w:pStyle w:val="a7"/>
       </w:pPr>
       <w:r>
         <w:lastRenderedPageBreak/>
         <w:drawing>
-          <wp:inline distT="0" distB="0" distL="0" distR="0" wp14:anchorId="27BCF671" wp14:editId="1B88D819">
-            <wp:extent cx="2362200" cy="1838927"/>
+          <wp:inline distT="0" distB="0" distL="0" distR="0" wp14:anchorId="1665B6AE" wp14:editId="571DF6F8">
+            <wp:extent cx="3200400" cy="2162175"/>
             <wp:effectExtent l="0" t="0" r="0" b="9525"/>
-            <wp:docPr id="43" name="Рисунок 43"/>
+            <wp:docPr id="3" name="Рисунок 3"/>
             <wp:cNvGraphicFramePr>
               <a:graphicFrameLocks xmlns:a="http://schemas.openxmlformats.org/drawingml/2006/main" noChangeAspect="1"/>
             </wp:cNvGraphicFramePr>
@@ -3169,6 +3099,185 @@
                   <pic:spPr>
                     <a:xfrm>
                       <a:off x="0" y="0"/>
+                      <a:ext cx="3200400" cy="2162175"/>
+                    </a:xfrm>
+                    <a:prstGeom prst="rect">
+                      <a:avLst/>
+                    </a:prstGeom>
+                  </pic:spPr>
+                </pic:pic>
+              </a:graphicData>
+            </a:graphic>
+          </wp:inline>
+        </w:drawing>
+      </w:r>
+    </w:p>
+    <w:p>
+      <w:pPr>
+        <w:pStyle w:val="a7"/>
+      </w:pPr>
+      <w:r>
+        <w:t xml:space="preserve">рис. </w:t>
+      </w:r>
+      <w:r>
+        <w:fldChar w:fldCharType="begin"/>
+      </w:r>
+      <w:r>
+        <w:instrText xml:space="preserve"> SEQ рис. \* ARABIC </w:instrText>
+      </w:r>
+      <w:r>
+        <w:fldChar w:fldCharType="separate"/>
+      </w:r>
+      <w:r>
+        <w:t>2</w:t>
+      </w:r>
+      <w:r>
+        <w:fldChar w:fldCharType="end"/>
+      </w:r>
+      <w:r>
+        <w:t xml:space="preserve"> пример3</w:t>
+      </w:r>
+    </w:p>
+    <w:p>
+      <w:pPr>
+        <w:pStyle w:val="a3"/>
+      </w:pPr>
+      <w:r>
+        <w:t>ребер</w:t>
+      </w:r>
+      <w:r>
+        <w:t xml:space="preserve"> используется </w:t>
+      </w:r>
+      <w:r>
+        <w:t>кривой</w:t>
+      </w:r>
+      <w:r>
+        <w:t xml:space="preserve"> </w:t>
+      </w:r>
+      <w:r>
+        <w:t>[</w:t>
+      </w:r>
+      <w:r>
+        <w:rPr>
+          <w:lang w:val="en-US"/>
+        </w:rPr>
+        <w:fldChar w:fldCharType="begin"/>
+      </w:r>
+      <w:r>
+        <w:instrText xml:space="preserve"> </w:instrText>
+      </w:r>
+      <w:r>
+        <w:rPr>
+          <w:lang w:val="en-US"/>
+        </w:rPr>
+        <w:instrText>REF</w:instrText>
+      </w:r>
+      <w:r>
+        <w:instrText xml:space="preserve"> _</w:instrText>
+      </w:r>
+      <w:r>
+        <w:rPr>
+          <w:lang w:val="en-US"/>
+        </w:rPr>
+        <w:instrText>Ref</w:instrText>
+      </w:r>
+      <w:r>
+        <w:instrText>128362161 \</w:instrText>
+      </w:r>
+      <w:r>
+        <w:rPr>
+          <w:lang w:val="en-US"/>
+        </w:rPr>
+        <w:instrText>r</w:instrText>
+      </w:r>
+      <w:r>
+        <w:instrText xml:space="preserve"> \</w:instrText>
+      </w:r>
+      <w:r>
+        <w:rPr>
+          <w:lang w:val="en-US"/>
+        </w:rPr>
+        <w:instrText>h</w:instrText>
+      </w:r>
+      <w:r>
+        <w:instrText xml:space="preserve"> </w:instrText>
+      </w:r>
+      <w:r>
+        <w:rPr>
+          <w:lang w:val="en-US"/>
+        </w:rPr>
+        <w:fldChar w:fldCharType="separate"/>
+      </w:r>
+      <w:r>
+        <w:rPr>
+          <w:b/>
+          <w:bCs/>
+        </w:rPr>
+        <w:t>Ошибка! Источник ссылки не найден.</w:t>
+      </w:r>
+      <w:r>
+        <w:rPr>
+          <w:lang w:val="en-US"/>
+        </w:rPr>
+        <w:fldChar w:fldCharType="end"/>
+      </w:r>
+      <w:r>
+        <w:t>]</w:t>
+      </w:r>
+      <w:r>
+        <w:t xml:space="preserve"> на </w:t>
+      </w:r>
+      <w:r>
+        <w:fldChar w:fldCharType="begin"/>
+      </w:r>
+      <w:r>
+        <w:instrText xml:space="preserve"> REF _Ref138680347 </w:instrText>
+      </w:r>
+      <w:r>
+        <w:fldChar w:fldCharType="separate"/>
+      </w:r>
+      <w:r>
+        <w:t xml:space="preserve">рис. </w:t>
+      </w:r>
+      <w:r>
+        <w:rPr>
+          <w:noProof/>
+        </w:rPr>
+        <w:t>3</w:t>
+      </w:r>
+      <w:r>
+        <w:fldChar w:fldCharType="end"/>
+      </w:r>
+    </w:p>
+    <w:p>
+      <w:pPr>
+        <w:pStyle w:val="a7"/>
+      </w:pPr>
+      <w:r>
+        <w:drawing>
+          <wp:inline distT="0" distB="0" distL="0" distR="0" wp14:anchorId="27BCF671" wp14:editId="1B88D819">
+            <wp:extent cx="2362200" cy="1838927"/>
+            <wp:effectExtent l="0" t="0" r="0" b="9525"/>
+            <wp:docPr id="43" name="Рисунок 43"/>
+            <wp:cNvGraphicFramePr>
+              <a:graphicFrameLocks xmlns:a="http://schemas.openxmlformats.org/drawingml/2006/main" noChangeAspect="1"/>
+            </wp:cNvGraphicFramePr>
+            <a:graphic xmlns:a="http://schemas.openxmlformats.org/drawingml/2006/main">
+              <a:graphicData uri="http://schemas.openxmlformats.org/drawingml/2006/picture">
+                <pic:pic xmlns:pic="http://schemas.openxmlformats.org/drawingml/2006/picture">
+                  <pic:nvPicPr>
+                    <pic:cNvPr id="1" name=""/>
+                    <pic:cNvPicPr/>
+                  </pic:nvPicPr>
+                  <pic:blipFill>
+                    <a:blip r:embed="rId11"/>
+                    <a:stretch>
+                      <a:fillRect/>
+                    </a:stretch>
+                  </pic:blipFill>
+                  <pic:spPr>
+                    <a:xfrm>
+                      <a:off x="0" y="0"/>
                       <a:ext cx="2377537" cy="1850867"/>
                     </a:xfrm>
                     <a:prstGeom prst="rect">
@@ -3184,17 +3293,53 @@
     </w:p>
     <w:p>
       <w:pPr>
+        <w:pStyle w:val="a7"/>
+      </w:pPr>
+      <w:bookmarkStart w:id="11" w:name="_Ref138680347"/>
+      <w:r>
+        <w:t xml:space="preserve">рис. </w:t>
+      </w:r>
+      <w:r>
+        <w:fldChar w:fldCharType="begin"/>
+      </w:r>
+      <w:r>
+        <w:instrText xml:space="preserve"> SEQ рис. \* ARABIC </w:instrText>
+      </w:r>
+      <w:r>
+        <w:fldChar w:fldCharType="separate"/>
+      </w:r>
+      <w:r>
+        <w:t>3</w:t>
+      </w:r>
+      <w:r>
+        <w:fldChar w:fldCharType="end"/>
+      </w:r>
+      <w:bookmarkEnd w:id="11"/>
+      <w:r>
+        <w:t xml:space="preserve"> пример2</w:t>
+      </w:r>
+    </w:p>
+    <w:p>
+      <w:pPr>
+        <w:pStyle w:val="af1"/>
+        <w:rPr>
+          <w:lang w:val="en-US"/>
+        </w:rPr>
+      </w:pPr>
+    </w:p>
+    <w:p>
+      <w:pPr>
         <w:pStyle w:val="2"/>
       </w:pPr>
-      <w:bookmarkStart w:id="10" w:name="_Toc128379816"/>
+      <w:bookmarkStart w:id="12" w:name="_Toc138704391"/>
       <w:r>
         <w:t>Функциональные возможности приложения</w:t>
       </w:r>
-      <w:bookmarkEnd w:id="10"/>
-    </w:p>
-    <w:p>
-      <w:pPr>
-        <w:pStyle w:val="ab"/>
+      <w:bookmarkEnd w:id="12"/>
+    </w:p>
+    <w:p>
+      <w:pPr>
+        <w:pStyle w:val="a3"/>
       </w:pPr>
       <w:r>
         <w:t xml:space="preserve">Интерфейс страницы представлен на </w:t>
@@ -3219,7 +3364,7 @@
       <w:pPr>
         <w:pStyle w:val="1"/>
       </w:pPr>
-      <w:bookmarkStart w:id="11" w:name="_Toc128379817"/>
+      <w:bookmarkStart w:id="13" w:name="_Toc138704392"/>
       <w:r>
         <w:lastRenderedPageBreak/>
         <w:t>Оценка визуализации</w:t>
@@ -3227,11 +3372,11 @@
       <w:r>
         <w:t xml:space="preserve"> и обзор аналогов</w:t>
       </w:r>
-      <w:bookmarkEnd w:id="11"/>
-    </w:p>
-    <w:p>
-      <w:pPr>
-        <w:pStyle w:val="ab"/>
+      <w:bookmarkEnd w:id="13"/>
+    </w:p>
+    <w:p>
+      <w:pPr>
+        <w:pStyle w:val="a3"/>
       </w:pPr>
       <w:r>
         <w:t xml:space="preserve">Как можно заметить по </w:t>
@@ -3249,7 +3394,11 @@
         <w:fldChar w:fldCharType="separate"/>
       </w:r>
       <w:r>
-        <w:t>9</w:t>
+        <w:rPr>
+          <w:b/>
+          <w:bCs/>
+        </w:rPr>
+        <w:t>Ошибка! Источник ссылки не найден.</w:t>
       </w:r>
       <w:r>
         <w:fldChar w:fldCharType="end"/>
@@ -3265,18 +3414,18 @@
     </w:p>
     <w:p>
       <w:pPr>
-        <w:pStyle w:val="a0"/>
-      </w:pPr>
-      <w:bookmarkStart w:id="12" w:name="_Toc128379818"/>
+        <w:pStyle w:val="a2"/>
+      </w:pPr>
+      <w:bookmarkStart w:id="14" w:name="_Toc138704393"/>
       <w:r>
         <w:lastRenderedPageBreak/>
         <w:t>ЗАКЛЮЧЕНИЕ</w:t>
       </w:r>
-      <w:bookmarkEnd w:id="12"/>
-    </w:p>
-    <w:p>
-      <w:pPr>
-        <w:pStyle w:val="ab"/>
+      <w:bookmarkEnd w:id="14"/>
+    </w:p>
+    <w:p>
+      <w:pPr>
+        <w:pStyle w:val="a3"/>
       </w:pPr>
       <w:r>
         <w:t>В результате выполнения курсовой работы были рассмотрены</w:t>
@@ -3316,9 +3465,9 @@
     </w:p>
     <w:p>
       <w:pPr>
-        <w:pStyle w:val="a0"/>
-      </w:pPr>
-      <w:bookmarkStart w:id="13" w:name="_Toc128379819"/>
+        <w:pStyle w:val="a2"/>
+      </w:pPr>
+      <w:bookmarkStart w:id="15" w:name="_Toc138704394"/>
       <w:r>
         <w:lastRenderedPageBreak/>
         <w:t xml:space="preserve">СПИСОК </w:t>
@@ -3326,27 +3475,26 @@
       <w:r>
         <w:t>ИСПОЛЬЗОВАННЫХ ИСТОЧНИКОВ</w:t>
       </w:r>
-      <w:bookmarkEnd w:id="13"/>
-    </w:p>
-    <w:p>
-      <w:pPr>
-        <w:pStyle w:val="ab"/>
+      <w:bookmarkEnd w:id="15"/>
+    </w:p>
+    <w:p>
+      <w:pPr>
+        <w:pStyle w:val="a"/>
         <w:numPr>
           <w:ilvl w:val="0"/>
-          <w:numId w:val="10"/>
+          <w:numId w:val="29"/>
         </w:numPr>
-        <w:spacing w:after="0"/>
         <w:ind w:left="0" w:firstLine="709"/>
       </w:pPr>
-      <w:bookmarkStart w:id="14" w:name="_Ref128361728"/>
+      <w:bookmarkStart w:id="16" w:name="_Ref128361728"/>
       <w:r>
         <w:t>Репозиторий проекта –</w:t>
       </w:r>
-      <w:bookmarkEnd w:id="14"/>
+      <w:bookmarkEnd w:id="16"/>
       <w:r>
         <w:t xml:space="preserve"> </w:t>
       </w:r>
-      <w:hyperlink r:id="rId11" w:history="1">
+      <w:hyperlink r:id="rId12" w:history="1">
         <w:r>
           <w:t>https://github.com/mathhyyn/bd_coursework</w:t>
         </w:r>
@@ -3357,43 +3505,33 @@
     </w:p>
     <w:p>
       <w:pPr>
-        <w:pStyle w:val="ab"/>
-        <w:numPr>
-          <w:ilvl w:val="0"/>
-          <w:numId w:val="10"/>
-        </w:numPr>
-        <w:spacing w:after="0"/>
-        <w:ind w:left="0" w:firstLine="709"/>
-      </w:pPr>
-      <w:bookmarkStart w:id="15" w:name="_Ref128361777"/>
+        <w:pStyle w:val="a"/>
+      </w:pPr>
+      <w:bookmarkStart w:id="17" w:name="_Ref128361777"/>
       <w:r>
         <w:t>Документаци</w:t>
       </w:r>
       <w:r>
-        <w:t>я</w:t>
-      </w:r>
-      <w:r>
-        <w:t xml:space="preserve"> PostgreSQL</w:t>
-      </w:r>
+        <w:t xml:space="preserve">я </w:t>
+      </w:r>
+      <w:proofErr w:type="spellStart"/>
+      <w:r>
+        <w:t>PostgreSQL</w:t>
+      </w:r>
+      <w:proofErr w:type="spellEnd"/>
       <w:r>
         <w:t xml:space="preserve"> </w:t>
       </w:r>
       <w:r>
         <w:t xml:space="preserve">– </w:t>
       </w:r>
-      <w:bookmarkStart w:id="16" w:name="_Ref128361804"/>
-      <w:bookmarkEnd w:id="15"/>
+      <w:bookmarkStart w:id="18" w:name="_Ref128361804"/>
+      <w:bookmarkEnd w:id="17"/>
       <w:r>
         <w:fldChar w:fldCharType="begin"/>
       </w:r>
       <w:r>
-        <w:instrText xml:space="preserve"> HYPERLINK "</w:instrText>
-      </w:r>
-      <w:r>
-        <w:instrText>https://www.postgresql.org/docs/</w:instrText>
-      </w:r>
-      <w:r>
-        <w:instrText xml:space="preserve">" </w:instrText>
+        <w:instrText xml:space="preserve"> HYPERLINK "https://www.postgresql.org/docs/" </w:instrText>
       </w:r>
       <w:r>
         <w:fldChar w:fldCharType="separate"/>
@@ -3410,151 +3548,130 @@
     </w:p>
     <w:p>
       <w:pPr>
-        <w:pStyle w:val="ab"/>
-        <w:numPr>
-          <w:ilvl w:val="0"/>
-          <w:numId w:val="10"/>
-        </w:numPr>
-        <w:spacing w:after="0"/>
-        <w:ind w:left="0" w:firstLine="709"/>
+        <w:pStyle w:val="a"/>
+      </w:pPr>
+      <w:r>
+        <w:t xml:space="preserve">Документация </w:t>
+      </w:r>
+      <w:r>
         <w:rPr>
           <w:lang w:val="en-US"/>
         </w:rPr>
+        <w:t>Node</w:t>
+      </w:r>
+      <w:r>
+        <w:t>.</w:t>
+      </w:r>
+      <w:proofErr w:type="spellStart"/>
+      <w:r>
+        <w:t>js</w:t>
+      </w:r>
+      <w:proofErr w:type="spellEnd"/>
+      <w:r>
+        <w:t xml:space="preserve"> – </w:t>
+      </w:r>
+      <w:hyperlink r:id="rId13" w:history="1">
+        <w:r>
+          <w:t>https://nodejs.org/ru/docs</w:t>
+        </w:r>
+      </w:hyperlink>
+      <w:r>
+        <w:t xml:space="preserve"> </w:t>
+      </w:r>
+    </w:p>
+    <w:p>
+      <w:pPr>
+        <w:pStyle w:val="a"/>
+      </w:pPr>
+      <w:r>
+        <w:t>Документация Express.js</w:t>
+      </w:r>
+      <w:r>
+        <w:t xml:space="preserve"> – </w:t>
+      </w:r>
+      <w:bookmarkStart w:id="19" w:name="_Ref128361963"/>
+      <w:bookmarkEnd w:id="18"/>
+      <w:r>
+        <w:fldChar w:fldCharType="begin"/>
+      </w:r>
+      <w:r>
+        <w:instrText xml:space="preserve"> HYPERLINK "https://expressjs.com/" </w:instrText>
+      </w:r>
+      <w:r>
+        <w:fldChar w:fldCharType="separate"/>
+      </w:r>
+      <w:r>
+        <w:t>https://expressjs.com/</w:t>
+      </w:r>
+      <w:r>
+        <w:fldChar w:fldCharType="end"/>
+      </w:r>
+      <w:bookmarkEnd w:id="19"/>
+    </w:p>
+    <w:p>
+      <w:pPr>
+        <w:pStyle w:val="a"/>
       </w:pPr>
       <w:r>
         <w:t xml:space="preserve">Документация </w:t>
       </w:r>
+      <w:proofErr w:type="spellStart"/>
+      <w:r>
+        <w:t>шаблонизатора</w:t>
+      </w:r>
+      <w:proofErr w:type="spellEnd"/>
+      <w:r>
+        <w:t xml:space="preserve"> </w:t>
+      </w:r>
+      <w:proofErr w:type="spellStart"/>
       <w:r>
         <w:rPr>
           <w:lang w:val="en-US"/>
         </w:rPr>
-        <w:t>Express</w:t>
-      </w:r>
-      <w:r>
-        <w:t>.</w:t>
-      </w:r>
-      <w:proofErr w:type="spellStart"/>
-      <w:r>
+        <w:t>ejs</w:t>
+      </w:r>
+      <w:proofErr w:type="spellEnd"/>
+      <w:r>
+        <w:t xml:space="preserve"> – </w:t>
+      </w:r>
+      <w:hyperlink r:id="rId14" w:history="1">
+        <w:r>
+          <w:t>https://ejs.co/#docs</w:t>
+        </w:r>
+      </w:hyperlink>
+      <w:r>
+        <w:t xml:space="preserve"> </w:t>
+      </w:r>
+    </w:p>
+    <w:p>
+      <w:pPr>
+        <w:pStyle w:val="a"/>
+      </w:pPr>
+      <w:r>
+        <w:t xml:space="preserve">Документация генератора графиков и диаграмм – </w:t>
+      </w:r>
+      <w:hyperlink r:id="rId15" w:history="1">
+        <w:r>
+          <w:t>https://www.chartjs.org/docs/latest/</w:t>
+        </w:r>
+      </w:hyperlink>
+      <w:r>
+        <w:br w:type="page"/>
+      </w:r>
+    </w:p>
+    <w:p>
+      <w:pPr>
+        <w:pStyle w:val="a2"/>
         <w:rPr>
           <w:lang w:val="en-US"/>
         </w:rPr>
-        <w:t>js</w:t>
-      </w:r>
-      <w:proofErr w:type="spellEnd"/>
-      <w:r>
-        <w:t xml:space="preserve"> – </w:t>
-      </w:r>
-      <w:bookmarkStart w:id="17" w:name="_Ref128361963"/>
-      <w:bookmarkEnd w:id="16"/>
-      <w:r>
-        <w:fldChar w:fldCharType="begin"/>
-      </w:r>
-      <w:r>
-        <w:instrText xml:space="preserve"> </w:instrText>
-      </w:r>
-      <w:r>
-        <w:rPr>
-          <w:lang w:val="en-US"/>
-        </w:rPr>
-        <w:instrText>HYPERLINK</w:instrText>
-      </w:r>
-      <w:r>
-        <w:instrText xml:space="preserve"> "</w:instrText>
-      </w:r>
-      <w:r>
-        <w:rPr>
-          <w:lang w:val="en-US"/>
-        </w:rPr>
-        <w:instrText>https</w:instrText>
-      </w:r>
-      <w:r>
-        <w:instrText>://</w:instrText>
-      </w:r>
-      <w:r>
-        <w:rPr>
-          <w:lang w:val="en-US"/>
-        </w:rPr>
-        <w:instrText>expressjs</w:instrText>
-      </w:r>
-      <w:r>
-        <w:instrText>.</w:instrText>
-      </w:r>
-      <w:r>
-        <w:rPr>
-          <w:lang w:val="en-US"/>
-        </w:rPr>
-        <w:instrText>com</w:instrText>
-      </w:r>
-      <w:r>
-        <w:instrText>/</w:instrText>
-      </w:r>
-      <w:r>
-        <w:instrText xml:space="preserve">" </w:instrText>
-      </w:r>
-      <w:r>
-        <w:fldChar w:fldCharType="separate"/>
-      </w:r>
-      <w:r>
-        <w:rPr>
-          <w:lang w:val="en-US"/>
-        </w:rPr>
-        <w:t>https</w:t>
-      </w:r>
-      <w:r>
-        <w:t>://</w:t>
-      </w:r>
-      <w:proofErr w:type="spellStart"/>
-      <w:r>
-        <w:rPr>
-          <w:lang w:val="en-US"/>
-        </w:rPr>
-        <w:t>expressjs</w:t>
-      </w:r>
-      <w:proofErr w:type="spellEnd"/>
-      <w:r>
-        <w:t>.</w:t>
-      </w:r>
-      <w:r>
-        <w:rPr>
-          <w:lang w:val="en-US"/>
-        </w:rPr>
-        <w:t>com</w:t>
-      </w:r>
-      <w:r>
-        <w:t>/</w:t>
-      </w:r>
-      <w:r>
-        <w:fldChar w:fldCharType="end"/>
-      </w:r>
-      <w:bookmarkEnd w:id="17"/>
-    </w:p>
-    <w:p>
-      <w:pPr>
-        <w:rPr>
-          <w:rFonts w:ascii="Times New Roman" w:hAnsi="Times New Roman" w:cs="Times New Roman"/>
-          <w:sz w:val="28"/>
-          <w:szCs w:val="28"/>
-          <w:lang w:val="en-US"/>
-        </w:rPr>
-      </w:pPr>
-      <w:r>
-        <w:rPr>
-          <w:lang w:val="en-US"/>
-        </w:rPr>
-        <w:br w:type="page"/>
-      </w:r>
-    </w:p>
-    <w:p>
-      <w:pPr>
-        <w:pStyle w:val="a0"/>
-        <w:rPr>
-          <w:lang w:val="en-US"/>
-        </w:rPr>
-      </w:pPr>
+      </w:pPr>
+      <w:bookmarkStart w:id="20" w:name="_Toc138704395"/>
       <w:r>
         <w:lastRenderedPageBreak/>
         <w:t>ПРИЛОЖЕНИЕ</w:t>
       </w:r>
+      <w:bookmarkEnd w:id="20"/>
     </w:p>
     <w:p>
       <w:pPr>
@@ -3636,10 +3753,7 @@
     </w:p>
     <w:p>
       <w:pPr>
-        <w:pStyle w:val="ab"/>
-        <w:spacing w:after="0"/>
-        <w:ind w:firstLine="0"/>
-        <w:jc w:val="center"/>
+        <w:pStyle w:val="a3"/>
       </w:pPr>
       <w:r>
         <w:t xml:space="preserve">Листинг </w:t>
@@ -3665,16 +3779,22 @@
     </w:p>
     <w:p>
       <w:pPr>
-        <w:pStyle w:val="ab"/>
-        <w:spacing w:after="0"/>
-        <w:ind w:firstLine="0"/>
-        <w:jc w:val="center"/>
+        <w:pStyle w:val="a3"/>
       </w:pPr>
     </w:p>
     <w:p>
       <w:pPr>
         <w:shd w:val="clear" w:color="auto" w:fill="FFFFFF"/>
         <w:spacing w:after="0" w:line="285" w:lineRule="atLeast"/>
+        <w:rPr>
+          <w:rFonts w:ascii="Consolas" w:eastAsia="Times New Roman" w:hAnsi="Consolas" w:cs="Times New Roman"/>
+          <w:color w:val="000000"/>
+          <w:sz w:val="21"/>
+          <w:szCs w:val="21"/>
+          <w:lang w:eastAsia="ru-RU"/>
+        </w:rPr>
+      </w:pPr>
+      <w:r>
         <w:rPr>
           <w:rFonts w:ascii="Consolas" w:eastAsia="Times New Roman" w:hAnsi="Consolas" w:cs="Times New Roman"/>
           <w:color w:val="000000"/>
@@ -3682,7 +3802,18 @@
           <w:szCs w:val="21"/>
           <w:lang w:val="en-US" w:eastAsia="ru-RU"/>
         </w:rPr>
-      </w:pPr>
+        <w:t> </w:t>
+      </w:r>
+      <w:r>
+        <w:rPr>
+          <w:rFonts w:ascii="Consolas" w:eastAsia="Times New Roman" w:hAnsi="Consolas" w:cs="Times New Roman"/>
+          <w:color w:val="000000"/>
+          <w:sz w:val="21"/>
+          <w:szCs w:val="21"/>
+          <w:lang w:eastAsia="ru-RU"/>
+        </w:rPr>
+        <w:t xml:space="preserve"> </w:t>
+      </w:r>
       <w:r>
         <w:rPr>
           <w:rFonts w:ascii="Consolas" w:eastAsia="Times New Roman" w:hAnsi="Consolas" w:cs="Times New Roman"/>
@@ -3691,7 +3822,17 @@
           <w:szCs w:val="21"/>
           <w:lang w:val="en-US" w:eastAsia="ru-RU"/>
         </w:rPr>
-        <w:t xml:space="preserve">    </w:t>
+        <w:t> </w:t>
+      </w:r>
+      <w:r>
+        <w:rPr>
+          <w:rFonts w:ascii="Consolas" w:eastAsia="Times New Roman" w:hAnsi="Consolas" w:cs="Times New Roman"/>
+          <w:color w:val="000000"/>
+          <w:sz w:val="21"/>
+          <w:szCs w:val="21"/>
+          <w:lang w:eastAsia="ru-RU"/>
+        </w:rPr>
+        <w:t xml:space="preserve"> </w:t>
       </w:r>
       <w:r>
         <w:rPr>
@@ -3709,7 +3850,7 @@
           <w:color w:val="000000"/>
           <w:sz w:val="21"/>
           <w:szCs w:val="21"/>
-          <w:lang w:val="en-US" w:eastAsia="ru-RU"/>
+          <w:lang w:eastAsia="ru-RU"/>
         </w:rPr>
         <w:t xml:space="preserve"> </w:t>
       </w:r>
@@ -3731,97 +3872,10 @@
           <w:color w:val="000000"/>
           <w:sz w:val="21"/>
           <w:szCs w:val="21"/>
-          <w:lang w:val="en-US" w:eastAsia="ru-RU"/>
+          <w:lang w:eastAsia="ru-RU"/>
         </w:rPr>
         <w:t>;</w:t>
       </w:r>
-    </w:p>
-    <w:p>
-      <w:pPr>
-        <w:shd w:val="clear" w:color="auto" w:fill="FFFFFF"/>
-        <w:spacing w:after="0" w:line="285" w:lineRule="atLeast"/>
-        <w:rPr>
-          <w:rFonts w:ascii="Consolas" w:eastAsia="Times New Roman" w:hAnsi="Consolas" w:cs="Times New Roman"/>
-          <w:color w:val="000000"/>
-          <w:sz w:val="21"/>
-          <w:szCs w:val="21"/>
-          <w:lang w:val="en-US" w:eastAsia="ru-RU"/>
-        </w:rPr>
-      </w:pPr>
-      <w:r>
-        <w:rPr>
-          <w:rFonts w:ascii="Consolas" w:eastAsia="Times New Roman" w:hAnsi="Consolas" w:cs="Times New Roman"/>
-          <w:color w:val="000000"/>
-          <w:sz w:val="21"/>
-          <w:szCs w:val="21"/>
-          <w:lang w:val="en-US" w:eastAsia="ru-RU"/>
-        </w:rPr>
-        <w:t>};</w:t>
-      </w:r>
-    </w:p>
-    <w:p>
-      <w:pPr>
-        <w:pStyle w:val="ab"/>
-        <w:spacing w:after="0"/>
-        <w:ind w:firstLine="0"/>
-        <w:jc w:val="center"/>
-        <w:rPr>
-          <w:lang w:val="en-US"/>
-        </w:rPr>
-      </w:pPr>
-      <w:r>
-        <w:t>Листинг</w:t>
-      </w:r>
-      <w:r>
-        <w:rPr>
-          <w:lang w:val="en-US"/>
-        </w:rPr>
-        <w:t xml:space="preserve"> </w:t>
-      </w:r>
-      <w:r>
-        <w:rPr>
-          <w:lang w:val="en-US"/>
-        </w:rPr>
-        <w:t>B</w:t>
-      </w:r>
-      <w:r>
-        <w:rPr>
-          <w:lang w:val="en-US"/>
-        </w:rPr>
-        <w:t xml:space="preserve"> – </w:t>
-      </w:r>
-      <w:r>
-        <w:t>функция</w:t>
-      </w:r>
-      <w:r>
-        <w:rPr>
-          <w:lang w:val="en-US"/>
-        </w:rPr>
-        <w:t xml:space="preserve"> </w:t>
-      </w:r>
-      <w:r>
-        <w:t>отрисовки</w:t>
-      </w:r>
-      <w:r>
-        <w:rPr>
-          <w:lang w:val="en-US"/>
-        </w:rPr>
-        <w:t xml:space="preserve"> </w:t>
-      </w:r>
-      <w:r>
-        <w:t>кривых</w:t>
-      </w:r>
-    </w:p>
-    <w:p>
-      <w:pPr>
-        <w:pStyle w:val="ab"/>
-        <w:spacing w:after="0"/>
-        <w:ind w:firstLine="0"/>
-        <w:jc w:val="center"/>
-        <w:rPr>
-          <w:lang w:val="en-US"/>
-        </w:rPr>
-      </w:pPr>
     </w:p>
     <w:p>
       <w:pPr>
@@ -3848,10 +3902,70 @@
     </w:p>
     <w:p>
       <w:pPr>
-        <w:pStyle w:val="ab"/>
-        <w:spacing w:after="0"/>
-        <w:ind w:firstLine="0"/>
-        <w:jc w:val="center"/>
+        <w:pStyle w:val="a3"/>
+      </w:pPr>
+      <w:r>
+        <w:t>Листинг</w:t>
+      </w:r>
+      <w:r>
+        <w:t xml:space="preserve"> </w:t>
+      </w:r>
+      <w:r>
+        <w:rPr>
+          <w:lang w:val="en-US"/>
+        </w:rPr>
+        <w:t>B</w:t>
+      </w:r>
+      <w:r>
+        <w:t xml:space="preserve"> – </w:t>
+      </w:r>
+      <w:r>
+        <w:t>функция</w:t>
+      </w:r>
+      <w:r>
+        <w:t xml:space="preserve"> </w:t>
+      </w:r>
+      <w:r>
+        <w:t>отрисовки</w:t>
+      </w:r>
+      <w:r>
+        <w:t xml:space="preserve"> </w:t>
+      </w:r>
+      <w:r>
+        <w:t>кривых</w:t>
+      </w:r>
+    </w:p>
+    <w:p>
+      <w:pPr>
+        <w:pStyle w:val="a3"/>
+      </w:pPr>
+    </w:p>
+    <w:p>
+      <w:pPr>
+        <w:shd w:val="clear" w:color="auto" w:fill="FFFFFF"/>
+        <w:spacing w:after="0" w:line="285" w:lineRule="atLeast"/>
+        <w:rPr>
+          <w:rFonts w:ascii="Consolas" w:eastAsia="Times New Roman" w:hAnsi="Consolas" w:cs="Times New Roman"/>
+          <w:color w:val="000000"/>
+          <w:sz w:val="21"/>
+          <w:szCs w:val="21"/>
+          <w:lang w:eastAsia="ru-RU"/>
+        </w:rPr>
+      </w:pPr>
+      <w:r>
+        <w:rPr>
+          <w:rFonts w:ascii="Consolas" w:eastAsia="Times New Roman" w:hAnsi="Consolas" w:cs="Times New Roman"/>
+          <w:color w:val="000000"/>
+          <w:sz w:val="21"/>
+          <w:szCs w:val="21"/>
+          <w:lang w:eastAsia="ru-RU"/>
+        </w:rPr>
+        <w:t>};</w:t>
+      </w:r>
+    </w:p>
+    <w:p>
+      <w:pPr>
+        <w:pStyle w:val="a3"/>
       </w:pPr>
       <w:r>
         <w:t xml:space="preserve">Листинг </w:t>
@@ -3891,7 +4005,7 @@
           <w:color w:val="000000"/>
           <w:sz w:val="21"/>
           <w:szCs w:val="21"/>
-          <w:lang w:val="en-US" w:eastAsia="ru-RU"/>
+          <w:lang w:eastAsia="ru-RU"/>
         </w:rPr>
       </w:pPr>
       <w:r>
@@ -3910,7 +4024,7 @@
           <w:color w:val="000000"/>
           <w:sz w:val="21"/>
           <w:szCs w:val="21"/>
-          <w:lang w:val="en-US" w:eastAsia="ru-RU"/>
+          <w:lang w:eastAsia="ru-RU"/>
         </w:rPr>
         <w:t xml:space="preserve"> </w:t>
       </w:r>
@@ -3953,18 +4067,12 @@
     </w:p>
     <w:p>
       <w:pPr>
-        <w:pStyle w:val="ab"/>
-        <w:spacing w:after="0"/>
-        <w:ind w:firstLine="0"/>
-        <w:jc w:val="left"/>
-      </w:pPr>
-    </w:p>
-    <w:p>
-      <w:pPr>
-        <w:pStyle w:val="ab"/>
-        <w:spacing w:after="0"/>
-        <w:ind w:firstLine="0"/>
-        <w:jc w:val="center"/>
+        <w:pStyle w:val="a3"/>
+      </w:pPr>
+    </w:p>
+    <w:p>
+      <w:pPr>
+        <w:pStyle w:val="a3"/>
       </w:pPr>
       <w:r>
         <w:t xml:space="preserve">Листинг </w:t>
@@ -3984,12 +4092,11 @@
     </w:p>
     <w:p>
       <w:pPr>
-        <w:pStyle w:val="ab"/>
-        <w:spacing w:after="0"/>
+        <w:pStyle w:val="a3"/>
       </w:pPr>
     </w:p>
     <w:sectPr>
-      <w:footerReference w:type="default" r:id="rId12"/>
+      <w:footerReference w:type="default" r:id="rId16"/>
       <w:pgSz w:w="11906" w:h="16838"/>
       <w:pgMar w:top="1134" w:right="567" w:bottom="1134" w:left="1701" w:header="709" w:footer="709" w:gutter="0"/>
       <w:cols w:space="708"/>
@@ -4041,10 +4148,11 @@
         <w:docPartUnique/>
       </w:docPartObj>
     </w:sdtPr>
+    <w:sdtEndPr/>
     <w:sdtContent>
       <w:p>
         <w:pPr>
-          <w:pStyle w:val="a9"/>
+          <w:pStyle w:val="ac"/>
           <w:jc w:val="center"/>
         </w:pPr>
         <w:r>
@@ -4067,7 +4175,7 @@
   </w:sdt>
   <w:p>
     <w:pPr>
-      <w:pStyle w:val="a9"/>
+      <w:pStyle w:val="ac"/>
     </w:pPr>
   </w:p>
 </w:ftr>
@@ -4900,7 +5008,7 @@
   <w:abstractNum w:abstractNumId="7" w15:restartNumberingAfterBreak="0">
     <w:nsid w:val="26070C5C"/>
     <w:multiLevelType w:val="multilevel"/>
-    <w:tmpl w:val="CE7AA2C0"/>
+    <w:tmpl w:val="8744D864"/>
     <w:lvl w:ilvl="0">
       <w:start w:val="1"/>
       <w:numFmt w:val="decimal"/>
@@ -5369,10 +5477,124 @@
     </w:lvl>
   </w:abstractNum>
   <w:abstractNum w:abstractNumId="11" w15:restartNumberingAfterBreak="0">
+    <w:nsid w:val="32DB3D01"/>
+    <w:multiLevelType w:val="hybridMultilevel"/>
+    <w:tmpl w:val="F690ADDC"/>
+    <w:lvl w:ilvl="0" w:tplc="50E82ED4">
+      <w:start w:val="1"/>
+      <w:numFmt w:val="decimal"/>
+      <w:pStyle w:val="a"/>
+      <w:lvlText w:val="%1."/>
+      <w:lvlJc w:val="left"/>
+      <w:pPr>
+        <w:ind w:left="1429" w:hanging="360"/>
+      </w:pPr>
+      <w:rPr>
+        <w:rFonts w:hint="default"/>
+      </w:rPr>
+    </w:lvl>
+    <w:lvl w:ilvl="1" w:tplc="04190003" w:tentative="1">
+      <w:start w:val="1"/>
+      <w:numFmt w:val="bullet"/>
+      <w:lvlText w:val="o"/>
+      <w:lvlJc w:val="left"/>
+      <w:pPr>
+        <w:ind w:left="2149" w:hanging="360"/>
+      </w:pPr>
+      <w:rPr>
+        <w:rFonts w:ascii="Courier New" w:hAnsi="Courier New" w:cs="Courier New" w:hint="default"/>
+      </w:rPr>
+    </w:lvl>
+    <w:lvl w:ilvl="2" w:tplc="04190005" w:tentative="1">
+      <w:start w:val="1"/>
+      <w:numFmt w:val="bullet"/>
+      <w:lvlText w:val=""/>
+      <w:lvlJc w:val="left"/>
+      <w:pPr>
+        <w:ind w:left="2869" w:hanging="360"/>
+      </w:pPr>
+      <w:rPr>
+        <w:rFonts w:ascii="Wingdings" w:hAnsi="Wingdings" w:hint="default"/>
+      </w:rPr>
+    </w:lvl>
+    <w:lvl w:ilvl="3" w:tplc="04190001" w:tentative="1">
+      <w:start w:val="1"/>
+      <w:numFmt w:val="bullet"/>
+      <w:lvlText w:val=""/>
+      <w:lvlJc w:val="left"/>
+      <w:pPr>
+        <w:ind w:left="3589" w:hanging="360"/>
+      </w:pPr>
+      <w:rPr>
+        <w:rFonts w:ascii="Symbol" w:hAnsi="Symbol" w:hint="default"/>
+      </w:rPr>
+    </w:lvl>
+    <w:lvl w:ilvl="4" w:tplc="04190003" w:tentative="1">
+      <w:start w:val="1"/>
+      <w:numFmt w:val="bullet"/>
+      <w:lvlText w:val="o"/>
+      <w:lvlJc w:val="left"/>
+      <w:pPr>
+        <w:ind w:left="4309" w:hanging="360"/>
+      </w:pPr>
+      <w:rPr>
+        <w:rFonts w:ascii="Courier New" w:hAnsi="Courier New" w:cs="Courier New" w:hint="default"/>
+      </w:rPr>
+    </w:lvl>
+    <w:lvl w:ilvl="5" w:tplc="04190005" w:tentative="1">
+      <w:start w:val="1"/>
+      <w:numFmt w:val="bullet"/>
+      <w:lvlText w:val=""/>
+      <w:lvlJc w:val="left"/>
+      <w:pPr>
+        <w:ind w:left="5029" w:hanging="360"/>
+      </w:pPr>
+      <w:rPr>
+        <w:rFonts w:ascii="Wingdings" w:hAnsi="Wingdings" w:hint="default"/>
+      </w:rPr>
+    </w:lvl>
+    <w:lvl w:ilvl="6" w:tplc="04190001" w:tentative="1">
+      <w:start w:val="1"/>
+      <w:numFmt w:val="bullet"/>
+      <w:lvlText w:val=""/>
+      <w:lvlJc w:val="left"/>
+      <w:pPr>
+        <w:ind w:left="5749" w:hanging="360"/>
+      </w:pPr>
+      <w:rPr>
+        <w:rFonts w:ascii="Symbol" w:hAnsi="Symbol" w:hint="default"/>
+      </w:rPr>
+    </w:lvl>
+    <w:lvl w:ilvl="7" w:tplc="04190003" w:tentative="1">
+      <w:start w:val="1"/>
+      <w:numFmt w:val="bullet"/>
+      <w:lvlText w:val="o"/>
+      <w:lvlJc w:val="left"/>
+      <w:pPr>
+        <w:ind w:left="6469" w:hanging="360"/>
+      </w:pPr>
+      <w:rPr>
+        <w:rFonts w:ascii="Courier New" w:hAnsi="Courier New" w:cs="Courier New" w:hint="default"/>
+      </w:rPr>
+    </w:lvl>
+    <w:lvl w:ilvl="8" w:tplc="04190005" w:tentative="1">
+      <w:start w:val="1"/>
+      <w:numFmt w:val="bullet"/>
+      <w:lvlText w:val=""/>
+      <w:lvlJc w:val="left"/>
+      <w:pPr>
+        <w:ind w:left="7189" w:hanging="360"/>
+      </w:pPr>
+      <w:rPr>
+        <w:rFonts w:ascii="Wingdings" w:hAnsi="Wingdings" w:hint="default"/>
+      </w:rPr>
+    </w:lvl>
+  </w:abstractNum>
+  <w:abstractNum w:abstractNumId="12" w15:restartNumberingAfterBreak="0">
     <w:nsid w:val="34F31B9A"/>
     <w:multiLevelType w:val="hybridMultilevel"/>
-    <w:tmpl w:val="3A38EF0A"/>
-    <w:lvl w:ilvl="0" w:tplc="F4D05562">
+    <w:tmpl w:val="50880652"/>
+    <w:lvl w:ilvl="0" w:tplc="B8AE7CAC">
       <w:start w:val="1"/>
       <w:numFmt w:val="bullet"/>
       <w:lvlText w:val=""/>
@@ -5481,7 +5703,7 @@
       </w:rPr>
     </w:lvl>
   </w:abstractNum>
-  <w:abstractNum w:abstractNumId="12" w15:restartNumberingAfterBreak="0">
+  <w:abstractNum w:abstractNumId="13" w15:restartNumberingAfterBreak="0">
     <w:nsid w:val="43067E60"/>
     <w:multiLevelType w:val="hybridMultilevel"/>
     <w:tmpl w:val="02C8228A"/>
@@ -5594,7 +5816,7 @@
       </w:rPr>
     </w:lvl>
   </w:abstractNum>
-  <w:abstractNum w:abstractNumId="13" w15:restartNumberingAfterBreak="0">
+  <w:abstractNum w:abstractNumId="14" w15:restartNumberingAfterBreak="0">
     <w:nsid w:val="433B6E23"/>
     <w:multiLevelType w:val="multilevel"/>
     <w:tmpl w:val="FDDA4530"/>
@@ -5743,7 +5965,7 @@
       </w:rPr>
     </w:lvl>
   </w:abstractNum>
-  <w:abstractNum w:abstractNumId="14" w15:restartNumberingAfterBreak="0">
+  <w:abstractNum w:abstractNumId="15" w15:restartNumberingAfterBreak="0">
     <w:nsid w:val="4AA1462E"/>
     <w:multiLevelType w:val="hybridMultilevel"/>
     <w:tmpl w:val="2D740094"/>
@@ -5856,7 +6078,121 @@
       </w:rPr>
     </w:lvl>
   </w:abstractNum>
-  <w:abstractNum w:abstractNumId="15" w15:restartNumberingAfterBreak="0">
+  <w:abstractNum w:abstractNumId="16" w15:restartNumberingAfterBreak="0">
+    <w:nsid w:val="4D9E5A96"/>
+    <w:multiLevelType w:val="hybridMultilevel"/>
+    <w:tmpl w:val="51767462"/>
+    <w:lvl w:ilvl="0" w:tplc="50C648B2">
+      <w:start w:val="1"/>
+      <w:numFmt w:val="bullet"/>
+      <w:pStyle w:val="a0"/>
+      <w:lvlText w:val=""/>
+      <w:lvlJc w:val="left"/>
+      <w:pPr>
+        <w:ind w:left="1429" w:hanging="360"/>
+      </w:pPr>
+      <w:rPr>
+        <w:rFonts w:ascii="Symbol" w:hAnsi="Symbol" w:hint="default"/>
+      </w:rPr>
+    </w:lvl>
+    <w:lvl w:ilvl="1" w:tplc="04190003" w:tentative="1">
+      <w:start w:val="1"/>
+      <w:numFmt w:val="bullet"/>
+      <w:lvlText w:val="o"/>
+      <w:lvlJc w:val="left"/>
+      <w:pPr>
+        <w:ind w:left="2149" w:hanging="360"/>
+      </w:pPr>
+      <w:rPr>
+        <w:rFonts w:ascii="Courier New" w:hAnsi="Courier New" w:cs="Courier New" w:hint="default"/>
+      </w:rPr>
+    </w:lvl>
+    <w:lvl w:ilvl="2" w:tplc="04190005" w:tentative="1">
+      <w:start w:val="1"/>
+      <w:numFmt w:val="bullet"/>
+      <w:lvlText w:val=""/>
+      <w:lvlJc w:val="left"/>
+      <w:pPr>
+        <w:ind w:left="2869" w:hanging="360"/>
+      </w:pPr>
+      <w:rPr>
+        <w:rFonts w:ascii="Wingdings" w:hAnsi="Wingdings" w:hint="default"/>
+      </w:rPr>
+    </w:lvl>
+    <w:lvl w:ilvl="3" w:tplc="04190001" w:tentative="1">
+      <w:start w:val="1"/>
+      <w:numFmt w:val="bullet"/>
+      <w:lvlText w:val=""/>
+      <w:lvlJc w:val="left"/>
+      <w:pPr>
+        <w:ind w:left="3589" w:hanging="360"/>
+      </w:pPr>
+      <w:rPr>
+        <w:rFonts w:ascii="Symbol" w:hAnsi="Symbol" w:hint="default"/>
+      </w:rPr>
+    </w:lvl>
+    <w:lvl w:ilvl="4" w:tplc="04190003" w:tentative="1">
+      <w:start w:val="1"/>
+      <w:numFmt w:val="bullet"/>
+      <w:lvlText w:val="o"/>
+      <w:lvlJc w:val="left"/>
+      <w:pPr>
+        <w:ind w:left="4309" w:hanging="360"/>
+      </w:pPr>
+      <w:rPr>
+        <w:rFonts w:ascii="Courier New" w:hAnsi="Courier New" w:cs="Courier New" w:hint="default"/>
+      </w:rPr>
+    </w:lvl>
+    <w:lvl w:ilvl="5" w:tplc="04190005" w:tentative="1">
+      <w:start w:val="1"/>
+      <w:numFmt w:val="bullet"/>
+      <w:lvlText w:val=""/>
+      <w:lvlJc w:val="left"/>
+      <w:pPr>
+        <w:ind w:left="5029" w:hanging="360"/>
+      </w:pPr>
+      <w:rPr>
+        <w:rFonts w:ascii="Wingdings" w:hAnsi="Wingdings" w:hint="default"/>
+      </w:rPr>
+    </w:lvl>
+    <w:lvl w:ilvl="6" w:tplc="04190001" w:tentative="1">
+      <w:start w:val="1"/>
+      <w:numFmt w:val="bullet"/>
+      <w:lvlText w:val=""/>
+      <w:lvlJc w:val="left"/>
+      <w:pPr>
+        <w:ind w:left="5749" w:hanging="360"/>
+      </w:pPr>
+      <w:rPr>
+        <w:rFonts w:ascii="Symbol" w:hAnsi="Symbol" w:hint="default"/>
+      </w:rPr>
+    </w:lvl>
+    <w:lvl w:ilvl="7" w:tplc="04190003" w:tentative="1">
+      <w:start w:val="1"/>
+      <w:numFmt w:val="bullet"/>
+      <w:lvlText w:val="o"/>
+      <w:lvlJc w:val="left"/>
+      <w:pPr>
+        <w:ind w:left="6469" w:hanging="360"/>
+      </w:pPr>
+      <w:rPr>
+        <w:rFonts w:ascii="Courier New" w:hAnsi="Courier New" w:cs="Courier New" w:hint="default"/>
+      </w:rPr>
+    </w:lvl>
+    <w:lvl w:ilvl="8" w:tplc="04190005" w:tentative="1">
+      <w:start w:val="1"/>
+      <w:numFmt w:val="bullet"/>
+      <w:lvlText w:val=""/>
+      <w:lvlJc w:val="left"/>
+      <w:pPr>
+        <w:ind w:left="7189" w:hanging="360"/>
+      </w:pPr>
+      <w:rPr>
+        <w:rFonts w:ascii="Wingdings" w:hAnsi="Wingdings" w:hint="default"/>
+      </w:rPr>
+    </w:lvl>
+  </w:abstractNum>
+  <w:abstractNum w:abstractNumId="17" w15:restartNumberingAfterBreak="0">
     <w:nsid w:val="51D05216"/>
     <w:multiLevelType w:val="hybridMultilevel"/>
     <w:tmpl w:val="C35C4C4C"/>
@@ -5969,7 +6305,7 @@
       </w:rPr>
     </w:lvl>
   </w:abstractNum>
-  <w:abstractNum w:abstractNumId="16" w15:restartNumberingAfterBreak="0">
+  <w:abstractNum w:abstractNumId="18" w15:restartNumberingAfterBreak="0">
     <w:nsid w:val="54132037"/>
     <w:multiLevelType w:val="hybridMultilevel"/>
     <w:tmpl w:val="2E4806C4"/>
@@ -6055,7 +6391,7 @@
       </w:pPr>
     </w:lvl>
   </w:abstractNum>
-  <w:abstractNum w:abstractNumId="17" w15:restartNumberingAfterBreak="0">
+  <w:abstractNum w:abstractNumId="19" w15:restartNumberingAfterBreak="0">
     <w:nsid w:val="55BF5934"/>
     <w:multiLevelType w:val="hybridMultilevel"/>
     <w:tmpl w:val="CDFE2E10"/>
@@ -6141,7 +6477,7 @@
       </w:pPr>
     </w:lvl>
   </w:abstractNum>
-  <w:abstractNum w:abstractNumId="18" w15:restartNumberingAfterBreak="0">
+  <w:abstractNum w:abstractNumId="20" w15:restartNumberingAfterBreak="0">
     <w:nsid w:val="57E2322A"/>
     <w:multiLevelType w:val="multilevel"/>
     <w:tmpl w:val="4224EE4A"/>
@@ -6290,7 +6626,7 @@
       </w:rPr>
     </w:lvl>
   </w:abstractNum>
-  <w:abstractNum w:abstractNumId="19" w15:restartNumberingAfterBreak="0">
+  <w:abstractNum w:abstractNumId="21" w15:restartNumberingAfterBreak="0">
     <w:nsid w:val="69F07A75"/>
     <w:multiLevelType w:val="hybridMultilevel"/>
     <w:tmpl w:val="5616FBD8"/>
@@ -6403,7 +6739,7 @@
       </w:rPr>
     </w:lvl>
   </w:abstractNum>
-  <w:abstractNum w:abstractNumId="20" w15:restartNumberingAfterBreak="0">
+  <w:abstractNum w:abstractNumId="22" w15:restartNumberingAfterBreak="0">
     <w:nsid w:val="74343E8C"/>
     <w:multiLevelType w:val="hybridMultilevel"/>
     <w:tmpl w:val="9F784570"/>
@@ -6516,7 +6852,7 @@
       </w:rPr>
     </w:lvl>
   </w:abstractNum>
-  <w:abstractNum w:abstractNumId="21" w15:restartNumberingAfterBreak="0">
+  <w:abstractNum w:abstractNumId="23" w15:restartNumberingAfterBreak="0">
     <w:nsid w:val="7D6E4633"/>
     <w:multiLevelType w:val="hybridMultilevel"/>
     <w:tmpl w:val="A3DA8EBC"/>
@@ -6602,7 +6938,7 @@
       </w:pPr>
     </w:lvl>
   </w:abstractNum>
-  <w:abstractNum w:abstractNumId="22" w15:restartNumberingAfterBreak="0">
+  <w:abstractNum w:abstractNumId="24" w15:restartNumberingAfterBreak="0">
     <w:nsid w:val="7D7C479D"/>
     <w:multiLevelType w:val="hybridMultilevel"/>
     <w:tmpl w:val="46E066A4"/>
@@ -6691,7 +7027,7 @@
       </w:pPr>
     </w:lvl>
   </w:abstractNum>
-  <w:abstractNum w:abstractNumId="23" w15:restartNumberingAfterBreak="0">
+  <w:abstractNum w:abstractNumId="25" w15:restartNumberingAfterBreak="0">
     <w:nsid w:val="7EB25682"/>
     <w:multiLevelType w:val="multilevel"/>
     <w:tmpl w:val="14021552"/>
@@ -6840,7 +7176,7 @@
       </w:rPr>
     </w:lvl>
   </w:abstractNum>
-  <w:abstractNum w:abstractNumId="24" w15:restartNumberingAfterBreak="0">
+  <w:abstractNum w:abstractNumId="26" w15:restartNumberingAfterBreak="0">
     <w:nsid w:val="7F7A4450"/>
     <w:multiLevelType w:val="hybridMultilevel"/>
     <w:tmpl w:val="09A2C80E"/>
@@ -6930,43 +7266,43 @@
     <w:abstractNumId w:val="7"/>
   </w:num>
   <w:num w:numId="2">
-    <w:abstractNumId w:val="21"/>
+    <w:abstractNumId w:val="23"/>
   </w:num>
   <w:num w:numId="3">
     <w:abstractNumId w:val="3"/>
   </w:num>
   <w:num w:numId="4">
-    <w:abstractNumId w:val="18"/>
+    <w:abstractNumId w:val="20"/>
   </w:num>
   <w:num w:numId="5">
     <w:abstractNumId w:val="6"/>
   </w:num>
   <w:num w:numId="6">
-    <w:abstractNumId w:val="17"/>
+    <w:abstractNumId w:val="19"/>
   </w:num>
   <w:num w:numId="7">
     <w:abstractNumId w:val="4"/>
   </w:num>
   <w:num w:numId="8">
-    <w:abstractNumId w:val="12"/>
+    <w:abstractNumId w:val="13"/>
   </w:num>
   <w:num w:numId="9">
-    <w:abstractNumId w:val="16"/>
+    <w:abstractNumId w:val="18"/>
   </w:num>
   <w:num w:numId="10">
     <w:abstractNumId w:val="10"/>
   </w:num>
   <w:num w:numId="11">
-    <w:abstractNumId w:val="13"/>
+    <w:abstractNumId w:val="14"/>
   </w:num>
   <w:num w:numId="12">
     <w:abstractNumId w:val="8"/>
   </w:num>
   <w:num w:numId="13">
-    <w:abstractNumId w:val="14"/>
+    <w:abstractNumId w:val="15"/>
   </w:num>
   <w:num w:numId="14">
-    <w:abstractNumId w:val="19"/>
+    <w:abstractNumId w:val="21"/>
   </w:num>
   <w:num w:numId="15">
     <w:abstractNumId w:val="9"/>
@@ -6975,30 +7311,48 @@
     <w:abstractNumId w:val="5"/>
   </w:num>
   <w:num w:numId="17">
-    <w:abstractNumId w:val="22"/>
+    <w:abstractNumId w:val="24"/>
   </w:num>
   <w:num w:numId="18">
-    <w:abstractNumId w:val="23"/>
+    <w:abstractNumId w:val="25"/>
   </w:num>
   <w:num w:numId="19">
     <w:abstractNumId w:val="1"/>
   </w:num>
   <w:num w:numId="20">
-    <w:abstractNumId w:val="15"/>
+    <w:abstractNumId w:val="17"/>
   </w:num>
   <w:num w:numId="21">
-    <w:abstractNumId w:val="20"/>
+    <w:abstractNumId w:val="22"/>
   </w:num>
   <w:num w:numId="22">
     <w:abstractNumId w:val="0"/>
   </w:num>
   <w:num w:numId="23">
-    <w:abstractNumId w:val="24"/>
+    <w:abstractNumId w:val="26"/>
   </w:num>
   <w:num w:numId="24">
     <w:abstractNumId w:val="2"/>
   </w:num>
   <w:num w:numId="25">
+    <w:abstractNumId w:val="12"/>
+  </w:num>
+  <w:num w:numId="26">
+    <w:abstractNumId w:val="11"/>
+  </w:num>
+  <w:num w:numId="27">
+    <w:abstractNumId w:val="11"/>
+  </w:num>
+  <w:num w:numId="28">
+    <w:abstractNumId w:val="16"/>
+  </w:num>
+  <w:num w:numId="29">
+    <w:abstractNumId w:val="11"/>
+    <w:lvlOverride w:ilvl="0">
+      <w:startOverride w:val="1"/>
+    </w:lvlOverride>
+  </w:num>
+  <w:num w:numId="30">
     <w:abstractNumId w:val="11"/>
   </w:num>
 </w:numbering>
@@ -7025,8 +7379,8 @@
     <w:lsdException w:name="Normal" w:uiPriority="0" w:qFormat="1"/>
     <w:lsdException w:name="heading 1" w:uiPriority="9" w:qFormat="1"/>
     <w:lsdException w:name="heading 2" w:semiHidden="1" w:uiPriority="9" w:unhideWhenUsed="1" w:qFormat="1"/>
-    <w:lsdException w:name="heading 3" w:semiHidden="1" w:uiPriority="9" w:unhideWhenUsed="1" w:qFormat="1"/>
-    <w:lsdException w:name="heading 4" w:semiHidden="1" w:uiPriority="9" w:unhideWhenUsed="1" w:qFormat="1"/>
+    <w:lsdException w:name="heading 3" w:semiHidden="1" w:uiPriority="9" w:unhideWhenUsed="1"/>
+    <w:lsdException w:name="heading 4" w:semiHidden="1" w:uiPriority="9" w:unhideWhenUsed="1"/>
     <w:lsdException w:name="heading 5" w:semiHidden="1" w:uiPriority="9" w:unhideWhenUsed="1" w:qFormat="1"/>
     <w:lsdException w:name="heading 6" w:semiHidden="1" w:uiPriority="9" w:unhideWhenUsed="1" w:qFormat="1"/>
     <w:lsdException w:name="heading 7" w:semiHidden="1" w:uiPriority="9" w:unhideWhenUsed="1" w:qFormat="1"/>
@@ -7399,14 +7753,14 @@
     <w:lsdException w:name="Unresolved Mention" w:semiHidden="1" w:unhideWhenUsed="1"/>
     <w:lsdException w:name="Smart Link" w:semiHidden="1" w:unhideWhenUsed="1"/>
   </w:latentStyles>
-  <w:style w:type="paragraph" w:default="1" w:styleId="a">
+  <w:style w:type="paragraph" w:default="1" w:styleId="a1">
     <w:name w:val="Normal"/>
     <w:qFormat/>
   </w:style>
   <w:style w:type="paragraph" w:styleId="1">
     <w:name w:val="heading 1"/>
-    <w:basedOn w:val="a0"/>
-    <w:next w:val="a"/>
+    <w:basedOn w:val="a2"/>
+    <w:next w:val="a1"/>
     <w:link w:val="10"/>
     <w:autoRedefine/>
     <w:uiPriority w:val="9"/>
@@ -7423,51 +7777,42 @@
   <w:style w:type="paragraph" w:styleId="2">
     <w:name w:val="heading 2"/>
     <w:basedOn w:val="1"/>
-    <w:next w:val="a"/>
+    <w:next w:val="a1"/>
     <w:link w:val="20"/>
     <w:uiPriority w:val="9"/>
     <w:unhideWhenUsed/>
     <w:qFormat/>
-    <w:rsid w:val="009A6E1F"/>
+    <w:rsid w:val="002A3B4B"/>
     <w:pPr>
       <w:numPr>
         <w:ilvl w:val="1"/>
       </w:numPr>
+      <w:spacing w:before="240"/>
       <w:ind w:left="0" w:firstLine="0"/>
       <w:outlineLvl w:val="1"/>
     </w:pPr>
   </w:style>
   <w:style w:type="paragraph" w:styleId="3">
     <w:name w:val="heading 3"/>
+    <w:aliases w:val="Список курсач"/>
     <w:basedOn w:val="a"/>
-    <w:next w:val="a"/>
+    <w:next w:val="a3"/>
     <w:link w:val="30"/>
     <w:uiPriority w:val="9"/>
     <w:unhideWhenUsed/>
-    <w:qFormat/>
-    <w:rsid w:val="00C6347F"/>
+    <w:rsid w:val="00956069"/>
     <w:pPr>
-      <w:keepNext/>
-      <w:keepLines/>
-      <w:spacing w:before="40" w:after="0"/>
       <w:outlineLvl w:val="2"/>
     </w:pPr>
-    <w:rPr>
-      <w:rFonts w:asciiTheme="majorHAnsi" w:eastAsiaTheme="majorEastAsia" w:hAnsiTheme="majorHAnsi" w:cstheme="majorBidi"/>
-      <w:color w:val="1F3763" w:themeColor="accent1" w:themeShade="7F"/>
-      <w:sz w:val="24"/>
-      <w:szCs w:val="24"/>
-    </w:rPr>
   </w:style>
   <w:style w:type="paragraph" w:styleId="4">
     <w:name w:val="heading 4"/>
-    <w:basedOn w:val="a"/>
-    <w:next w:val="a"/>
+    <w:basedOn w:val="a1"/>
+    <w:next w:val="a1"/>
     <w:link w:val="40"/>
     <w:uiPriority w:val="9"/>
     <w:semiHidden/>
     <w:unhideWhenUsed/>
-    <w:qFormat/>
     <w:rsid w:val="00C6347F"/>
     <w:pPr>
       <w:keepNext/>
@@ -7482,13 +7827,13 @@
       <w:color w:val="2F5496" w:themeColor="accent1" w:themeShade="BF"/>
     </w:rPr>
   </w:style>
-  <w:style w:type="character" w:default="1" w:styleId="a1">
+  <w:style w:type="character" w:default="1" w:styleId="a4">
     <w:name w:val="Default Paragraph Font"/>
     <w:uiPriority w:val="1"/>
     <w:semiHidden/>
     <w:unhideWhenUsed/>
   </w:style>
-  <w:style w:type="table" w:default="1" w:styleId="a2">
+  <w:style w:type="table" w:default="1" w:styleId="a5">
     <w:name w:val="Normal Table"/>
     <w:uiPriority w:val="99"/>
     <w:semiHidden/>
@@ -7503,19 +7848,18 @@
       </w:tblCellMar>
     </w:tblPr>
   </w:style>
-  <w:style w:type="numbering" w:default="1" w:styleId="a3">
+  <w:style w:type="numbering" w:default="1" w:styleId="a6">
     <w:name w:val="No List"/>
     <w:uiPriority w:val="99"/>
     <w:semiHidden/>
     <w:unhideWhenUsed/>
   </w:style>
-  <w:style w:type="paragraph" w:customStyle="1" w:styleId="a0">
+  <w:style w:type="paragraph" w:customStyle="1" w:styleId="a2">
     <w:name w:val="заголовок норм"/>
-    <w:basedOn w:val="a4"/>
-    <w:next w:val="a4"/>
-    <w:link w:val="a5"/>
+    <w:basedOn w:val="a7"/>
+    <w:next w:val="a7"/>
+    <w:link w:val="a8"/>
     <w:autoRedefine/>
-    <w:qFormat/>
     <w:rsid w:val="000428E3"/>
     <w:pPr>
       <w:widowControl w:val="0"/>
@@ -7524,16 +7868,14 @@
       <w:spacing w:after="240" w:line="360" w:lineRule="auto"/>
     </w:pPr>
     <w:rPr>
-      <w:rFonts w:ascii="Times New Roman" w:hAnsi="Times New Roman"/>
       <w:b/>
       <w:bCs/>
-      <w:sz w:val="28"/>
     </w:rPr>
   </w:style>
-  <w:style w:type="character" w:customStyle="1" w:styleId="a5">
+  <w:style w:type="character" w:customStyle="1" w:styleId="a8">
     <w:name w:val="заголовок норм Знак"/>
-    <w:basedOn w:val="a6"/>
-    <w:link w:val="a0"/>
+    <w:basedOn w:val="a9"/>
+    <w:link w:val="a2"/>
     <w:rsid w:val="000428E3"/>
     <w:rPr>
       <w:rFonts w:ascii="Times New Roman" w:eastAsiaTheme="majorEastAsia" w:hAnsi="Times New Roman" w:cstheme="majorBidi"/>
@@ -7546,48 +7888,49 @@
       <w:szCs w:val="56"/>
     </w:rPr>
   </w:style>
-  <w:style w:type="paragraph" w:styleId="a4">
+  <w:style w:type="paragraph" w:styleId="a7">
     <w:name w:val="Title"/>
     <w:aliases w:val="Изображения"/>
-    <w:basedOn w:val="a"/>
-    <w:next w:val="a"/>
-    <w:link w:val="a6"/>
+    <w:basedOn w:val="a1"/>
+    <w:next w:val="a3"/>
+    <w:link w:val="a9"/>
     <w:uiPriority w:val="10"/>
     <w:qFormat/>
-    <w:rsid w:val="00DC5993"/>
+    <w:rsid w:val="009F4CF7"/>
     <w:pPr>
+      <w:keepNext/>
       <w:spacing w:after="0" w:line="240" w:lineRule="auto"/>
       <w:contextualSpacing/>
       <w:jc w:val="center"/>
     </w:pPr>
     <w:rPr>
-      <w:rFonts w:asciiTheme="majorHAnsi" w:eastAsiaTheme="majorEastAsia" w:hAnsiTheme="majorHAnsi" w:cstheme="majorBidi"/>
+      <w:rFonts w:ascii="Times New Roman" w:eastAsiaTheme="majorEastAsia" w:hAnsi="Times New Roman" w:cs="Times New Roman"/>
       <w:noProof/>
       <w:spacing w:val="-10"/>
       <w:kern w:val="28"/>
-      <w:sz w:val="56"/>
-      <w:szCs w:val="56"/>
+      <w:sz w:val="28"/>
+      <w:szCs w:val="28"/>
     </w:rPr>
   </w:style>
-  <w:style w:type="character" w:customStyle="1" w:styleId="a6">
+  <w:style w:type="character" w:customStyle="1" w:styleId="a9">
     <w:name w:val="Заголовок Знак"/>
     <w:aliases w:val="Изображения Знак"/>
-    <w:basedOn w:val="a1"/>
-    <w:link w:val="a4"/>
+    <w:basedOn w:val="a4"/>
+    <w:link w:val="a7"/>
     <w:uiPriority w:val="10"/>
-    <w:rsid w:val="00DC5993"/>
+    <w:rsid w:val="009F4CF7"/>
     <w:rPr>
-      <w:rFonts w:asciiTheme="majorHAnsi" w:eastAsiaTheme="majorEastAsia" w:hAnsiTheme="majorHAnsi" w:cstheme="majorBidi"/>
+      <w:rFonts w:ascii="Times New Roman" w:eastAsiaTheme="majorEastAsia" w:hAnsi="Times New Roman" w:cs="Times New Roman"/>
       <w:noProof/>
       <w:spacing w:val="-10"/>
       <w:kern w:val="28"/>
-      <w:sz w:val="56"/>
-      <w:szCs w:val="56"/>
+      <w:sz w:val="28"/>
+      <w:szCs w:val="28"/>
     </w:rPr>
   </w:style>
   <w:style w:type="character" w:customStyle="1" w:styleId="10">
     <w:name w:val="Заголовок 1 Знак"/>
-    <w:basedOn w:val="a1"/>
+    <w:basedOn w:val="a4"/>
     <w:link w:val="1"/>
     <w:uiPriority w:val="9"/>
     <w:rsid w:val="009A6E1F"/>
@@ -7601,10 +7944,10 @@
       <w:szCs w:val="56"/>
     </w:rPr>
   </w:style>
-  <w:style w:type="paragraph" w:styleId="a7">
+  <w:style w:type="paragraph" w:styleId="aa">
     <w:name w:val="header"/>
-    <w:basedOn w:val="a"/>
-    <w:link w:val="a8"/>
+    <w:basedOn w:val="a1"/>
+    <w:link w:val="ab"/>
     <w:uiPriority w:val="99"/>
     <w:unhideWhenUsed/>
     <w:rsid w:val="003A41D5"/>
@@ -7616,17 +7959,17 @@
       <w:spacing w:after="0" w:line="240" w:lineRule="auto"/>
     </w:pPr>
   </w:style>
-  <w:style w:type="character" w:customStyle="1" w:styleId="a8">
+  <w:style w:type="character" w:customStyle="1" w:styleId="ab">
     <w:name w:val="Верхний колонтитул Знак"/>
-    <w:basedOn w:val="a1"/>
-    <w:link w:val="a7"/>
+    <w:basedOn w:val="a4"/>
+    <w:link w:val="aa"/>
     <w:uiPriority w:val="99"/>
     <w:rsid w:val="003A41D5"/>
   </w:style>
-  <w:style w:type="paragraph" w:styleId="a9">
+  <w:style w:type="paragraph" w:styleId="ac">
     <w:name w:val="footer"/>
-    <w:basedOn w:val="a"/>
-    <w:link w:val="aa"/>
+    <w:basedOn w:val="a1"/>
+    <w:link w:val="ad"/>
     <w:uiPriority w:val="99"/>
     <w:unhideWhenUsed/>
     <w:rsid w:val="003A41D5"/>
@@ -7638,21 +7981,21 @@
       <w:spacing w:after="0" w:line="240" w:lineRule="auto"/>
     </w:pPr>
   </w:style>
-  <w:style w:type="character" w:customStyle="1" w:styleId="aa">
+  <w:style w:type="character" w:customStyle="1" w:styleId="ad">
     <w:name w:val="Нижний колонтитул Знак"/>
-    <w:basedOn w:val="a1"/>
-    <w:link w:val="a9"/>
+    <w:basedOn w:val="a4"/>
+    <w:link w:val="ac"/>
     <w:uiPriority w:val="99"/>
     <w:rsid w:val="003A41D5"/>
   </w:style>
-  <w:style w:type="paragraph" w:styleId="ab">
+  <w:style w:type="paragraph" w:styleId="a3">
     <w:name w:val="No Spacing"/>
-    <w:basedOn w:val="a"/>
+    <w:basedOn w:val="a1"/>
     <w:uiPriority w:val="1"/>
     <w:qFormat/>
-    <w:rsid w:val="000428E3"/>
+    <w:rsid w:val="00FF40CC"/>
     <w:pPr>
-      <w:spacing w:line="360" w:lineRule="auto"/>
+      <w:spacing w:before="240" w:after="0" w:line="360" w:lineRule="auto"/>
       <w:ind w:firstLine="709"/>
       <w:jc w:val="both"/>
     </w:pPr>
@@ -7662,9 +8005,9 @@
       <w:szCs w:val="28"/>
     </w:rPr>
   </w:style>
-  <w:style w:type="paragraph" w:styleId="ac">
+  <w:style w:type="paragraph" w:styleId="ae">
     <w:name w:val="List Paragraph"/>
-    <w:basedOn w:val="a"/>
+    <w:basedOn w:val="a1"/>
     <w:uiPriority w:val="34"/>
     <w:qFormat/>
     <w:rsid w:val="007103DF"/>
@@ -7675,24 +8018,25 @@
   </w:style>
   <w:style w:type="character" w:customStyle="1" w:styleId="20">
     <w:name w:val="Заголовок 2 Знак"/>
-    <w:basedOn w:val="a1"/>
+    <w:basedOn w:val="a4"/>
     <w:link w:val="2"/>
     <w:uiPriority w:val="9"/>
-    <w:rsid w:val="009A6E1F"/>
+    <w:rsid w:val="002A3B4B"/>
     <w:rPr>
-      <w:rFonts w:ascii="Times New Roman" w:eastAsiaTheme="majorEastAsia" w:hAnsi="Times New Roman" w:cstheme="majorBidi"/>
+      <w:rFonts w:ascii="Times New Roman" w:eastAsiaTheme="majorEastAsia" w:hAnsi="Times New Roman" w:cs="Times New Roman"/>
       <w:b/>
       <w:bCs/>
+      <w:noProof/>
       <w:spacing w:val="-10"/>
       <w:kern w:val="28"/>
       <w:sz w:val="28"/>
-      <w:szCs w:val="56"/>
+      <w:szCs w:val="28"/>
     </w:rPr>
   </w:style>
   <w:style w:type="paragraph" w:styleId="21">
     <w:name w:val="toc 2"/>
-    <w:basedOn w:val="a"/>
-    <w:next w:val="a"/>
+    <w:basedOn w:val="a1"/>
+    <w:next w:val="a1"/>
     <w:autoRedefine/>
     <w:uiPriority w:val="39"/>
     <w:unhideWhenUsed/>
@@ -7708,8 +8052,8 @@
   </w:style>
   <w:style w:type="paragraph" w:styleId="11">
     <w:name w:val="toc 1"/>
-    <w:basedOn w:val="a"/>
-    <w:next w:val="a"/>
+    <w:basedOn w:val="a1"/>
+    <w:next w:val="a1"/>
     <w:autoRedefine/>
     <w:uiPriority w:val="39"/>
     <w:unhideWhenUsed/>
@@ -7724,20 +8068,20 @@
   </w:style>
   <w:style w:type="character" w:customStyle="1" w:styleId="30">
     <w:name w:val="Заголовок 3 Знак"/>
-    <w:basedOn w:val="a1"/>
+    <w:aliases w:val="Список курсач Знак"/>
+    <w:basedOn w:val="a4"/>
     <w:link w:val="3"/>
     <w:uiPriority w:val="9"/>
-    <w:rsid w:val="00C6347F"/>
+    <w:rsid w:val="00956069"/>
     <w:rPr>
-      <w:rFonts w:asciiTheme="majorHAnsi" w:eastAsiaTheme="majorEastAsia" w:hAnsiTheme="majorHAnsi" w:cstheme="majorBidi"/>
-      <w:color w:val="1F3763" w:themeColor="accent1" w:themeShade="7F"/>
-      <w:sz w:val="24"/>
-      <w:szCs w:val="24"/>
+      <w:rFonts w:ascii="Times New Roman" w:hAnsi="Times New Roman" w:cs="Times New Roman"/>
+      <w:sz w:val="28"/>
+      <w:szCs w:val="28"/>
     </w:rPr>
   </w:style>
   <w:style w:type="character" w:customStyle="1" w:styleId="40">
     <w:name w:val="Заголовок 4 Знак"/>
-    <w:basedOn w:val="a1"/>
+    <w:basedOn w:val="a4"/>
     <w:link w:val="4"/>
     <w:uiPriority w:val="9"/>
     <w:semiHidden/>
@@ -7749,16 +8093,15 @@
       <w:color w:val="2F5496" w:themeColor="accent1" w:themeShade="BF"/>
     </w:rPr>
   </w:style>
-  <w:style w:type="paragraph" w:styleId="ad">
+  <w:style w:type="paragraph" w:styleId="af">
     <w:name w:val="TOC Heading"/>
     <w:basedOn w:val="1"/>
-    <w:next w:val="a"/>
+    <w:next w:val="a1"/>
     <w:uiPriority w:val="39"/>
     <w:unhideWhenUsed/>
     <w:qFormat/>
     <w:rsid w:val="00C6347F"/>
     <w:pPr>
-      <w:keepNext/>
       <w:keepLines/>
       <w:widowControl/>
       <w:numPr>
@@ -7783,9 +8126,9 @@
       <w:lang w:eastAsia="ru-RU"/>
     </w:rPr>
   </w:style>
-  <w:style w:type="character" w:styleId="ae">
+  <w:style w:type="character" w:styleId="af0">
     <w:name w:val="Hyperlink"/>
-    <w:basedOn w:val="a1"/>
+    <w:basedOn w:val="a4"/>
     <w:uiPriority w:val="99"/>
     <w:unhideWhenUsed/>
     <w:rsid w:val="00C6347F"/>
@@ -7794,10 +8137,10 @@
       <w:u w:val="single"/>
     </w:rPr>
   </w:style>
-  <w:style w:type="paragraph" w:styleId="af">
+  <w:style w:type="paragraph" w:styleId="af1">
     <w:name w:val="caption"/>
-    <w:basedOn w:val="ab"/>
-    <w:next w:val="a"/>
+    <w:basedOn w:val="a3"/>
+    <w:next w:val="a1"/>
     <w:uiPriority w:val="35"/>
     <w:unhideWhenUsed/>
     <w:qFormat/>
@@ -7808,7 +8151,7 @@
   </w:style>
   <w:style w:type="character" w:styleId="HTML">
     <w:name w:val="HTML Code"/>
-    <w:basedOn w:val="a1"/>
+    <w:basedOn w:val="a4"/>
     <w:uiPriority w:val="99"/>
     <w:semiHidden/>
     <w:unhideWhenUsed/>
@@ -7819,9 +8162,9 @@
       <w:szCs w:val="20"/>
     </w:rPr>
   </w:style>
-  <w:style w:type="paragraph" w:styleId="af0">
+  <w:style w:type="paragraph" w:styleId="af2">
     <w:name w:val="Normal (Web)"/>
-    <w:basedOn w:val="a"/>
+    <w:basedOn w:val="a1"/>
     <w:uiPriority w:val="99"/>
     <w:semiHidden/>
     <w:unhideWhenUsed/>
@@ -7836,9 +8179,9 @@
       <w:lang w:eastAsia="ru-RU"/>
     </w:rPr>
   </w:style>
-  <w:style w:type="character" w:styleId="af1">
+  <w:style w:type="character" w:styleId="af3">
     <w:name w:val="Emphasis"/>
-    <w:basedOn w:val="a1"/>
+    <w:basedOn w:val="a4"/>
     <w:uiPriority w:val="20"/>
     <w:qFormat/>
     <w:rsid w:val="00116BDC"/>
@@ -7847,9 +8190,9 @@
       <w:iCs/>
     </w:rPr>
   </w:style>
-  <w:style w:type="character" w:styleId="af2">
+  <w:style w:type="character" w:styleId="af4">
     <w:name w:val="Unresolved Mention"/>
-    <w:basedOn w:val="a1"/>
+    <w:basedOn w:val="a4"/>
     <w:uiPriority w:val="99"/>
     <w:semiHidden/>
     <w:unhideWhenUsed/>
@@ -7859,9 +8202,9 @@
       <w:shd w:val="clear" w:color="auto" w:fill="E1DFDD"/>
     </w:rPr>
   </w:style>
-  <w:style w:type="character" w:styleId="af3">
+  <w:style w:type="character" w:styleId="af5">
     <w:name w:val="Strong"/>
-    <w:basedOn w:val="a1"/>
+    <w:basedOn w:val="a4"/>
     <w:uiPriority w:val="22"/>
     <w:qFormat/>
     <w:rsid w:val="00202827"/>
@@ -7872,37 +8215,99 @@
   </w:style>
   <w:style w:type="character" w:customStyle="1" w:styleId="mw-headline">
     <w:name w:val="mw-headline"/>
-    <w:basedOn w:val="a1"/>
+    <w:basedOn w:val="a4"/>
     <w:rsid w:val="0093496F"/>
   </w:style>
   <w:style w:type="character" w:customStyle="1" w:styleId="mw-editsection">
     <w:name w:val="mw-editsection"/>
-    <w:basedOn w:val="a1"/>
+    <w:basedOn w:val="a4"/>
     <w:rsid w:val="0093496F"/>
   </w:style>
   <w:style w:type="character" w:customStyle="1" w:styleId="mw-editsection-bracket">
     <w:name w:val="mw-editsection-bracket"/>
-    <w:basedOn w:val="a1"/>
+    <w:basedOn w:val="a4"/>
     <w:rsid w:val="0093496F"/>
   </w:style>
   <w:style w:type="character" w:customStyle="1" w:styleId="mw-editsection-divider">
     <w:name w:val="mw-editsection-divider"/>
-    <w:basedOn w:val="a1"/>
+    <w:basedOn w:val="a4"/>
     <w:rsid w:val="0093496F"/>
   </w:style>
   <w:style w:type="character" w:customStyle="1" w:styleId="mwe-math-mathml-inline">
     <w:name w:val="mwe-math-mathml-inline"/>
-    <w:basedOn w:val="a1"/>
+    <w:basedOn w:val="a4"/>
     <w:rsid w:val="0093496F"/>
   </w:style>
-  <w:style w:type="character" w:styleId="af4">
+  <w:style w:type="character" w:styleId="af6">
     <w:name w:val="Placeholder Text"/>
-    <w:basedOn w:val="a1"/>
+    <w:basedOn w:val="a4"/>
     <w:uiPriority w:val="99"/>
     <w:semiHidden/>
     <w:rsid w:val="001A1476"/>
     <w:rPr>
       <w:color w:val="808080"/>
+    </w:rPr>
+  </w:style>
+  <w:style w:type="paragraph" w:styleId="31">
+    <w:name w:val="toc 3"/>
+    <w:basedOn w:val="a1"/>
+    <w:next w:val="a1"/>
+    <w:autoRedefine/>
+    <w:uiPriority w:val="39"/>
+    <w:unhideWhenUsed/>
+    <w:rsid w:val="00FF40CC"/>
+    <w:pPr>
+      <w:spacing w:after="100"/>
+      <w:ind w:left="440"/>
+    </w:pPr>
+  </w:style>
+  <w:style w:type="paragraph" w:customStyle="1" w:styleId="a">
+    <w:name w:val="Нумерованный список курсач"/>
+    <w:basedOn w:val="a3"/>
+    <w:link w:val="af7"/>
+    <w:qFormat/>
+    <w:rsid w:val="006730BF"/>
+    <w:pPr>
+      <w:numPr>
+        <w:numId w:val="26"/>
+      </w:numPr>
+      <w:spacing w:before="0"/>
+      <w:ind w:left="0" w:firstLine="709"/>
+    </w:pPr>
+  </w:style>
+  <w:style w:type="paragraph" w:customStyle="1" w:styleId="a0">
+    <w:name w:val="список курсач"/>
+    <w:basedOn w:val="a"/>
+    <w:link w:val="af8"/>
+    <w:qFormat/>
+    <w:rsid w:val="00956069"/>
+    <w:pPr>
+      <w:numPr>
+        <w:numId w:val="28"/>
+      </w:numPr>
+      <w:ind w:left="0" w:firstLine="709"/>
+    </w:pPr>
+  </w:style>
+  <w:style w:type="character" w:customStyle="1" w:styleId="af7">
+    <w:name w:val="Нумерованный список курсач Знак"/>
+    <w:basedOn w:val="30"/>
+    <w:link w:val="a"/>
+    <w:rsid w:val="006730BF"/>
+    <w:rPr>
+      <w:rFonts w:ascii="Times New Roman" w:hAnsi="Times New Roman" w:cs="Times New Roman"/>
+      <w:sz w:val="28"/>
+      <w:szCs w:val="28"/>
+    </w:rPr>
+  </w:style>
+  <w:style w:type="character" w:customStyle="1" w:styleId="af8">
+    <w:name w:val="список курсач Знак"/>
+    <w:basedOn w:val="af7"/>
+    <w:link w:val="a0"/>
+    <w:rsid w:val="00956069"/>
+    <w:rPr>
+      <w:rFonts w:ascii="Times New Roman" w:hAnsi="Times New Roman" w:cs="Times New Roman"/>
+      <w:sz w:val="28"/>
+      <w:szCs w:val="28"/>
     </w:rPr>
   </w:style>
 </w:styles>

</xml_diff>